<commit_message>
fali specifikacija kod prve oblasti
</commit_message>
<xml_diff>
--- a/E2_119_2018_Jovica_Cubric_Master_Rad_NovaVerzija.docx
+++ b/E2_119_2018_Jovica_Cubric_Master_Rad_NovaVerzija.docx
@@ -18,12 +18,6 @@
         <w:gridCol w:w="1701"/>
       </w:tblGrid>
       <w:tr>
-        <w:tblPrEx>
-          <w:tblCellMar>
-            <w:top w:w="0" w:type="dxa"/>
-            <w:bottom w:w="0" w:type="dxa"/>
-          </w:tblCellMar>
-        </w:tblPrEx>
         <w:trPr>
           <w:trHeight w:hRule="exact" w:val="1701"/>
         </w:trPr>
@@ -40,27 +34,6 @@
                 <w:sz w:val="20"/>
               </w:rPr>
             </w:pPr>
-            <w:r>
-              <w:rPr>
-                <w:rFonts w:ascii="Arial" w:hAnsi="Arial"/>
-                <w:sz w:val="20"/>
-              </w:rPr>
-              <w:fldChar w:fldCharType="begin"/>
-            </w:r>
-            <w:r>
-              <w:rPr>
-                <w:rFonts w:ascii="Arial" w:hAnsi="Arial"/>
-                <w:sz w:val="20"/>
-              </w:rPr>
-              <w:instrText xml:space="preserve"> EMBED CorelDraw.Graphic.7  </w:instrText>
-            </w:r>
-            <w:r>
-              <w:rPr>
-                <w:rFonts w:ascii="Arial" w:hAnsi="Arial"/>
-                <w:sz w:val="20"/>
-              </w:rPr>
-              <w:fldChar w:fldCharType="separate"/>
-            </w:r>
             <w:r>
               <w:rPr>
                 <w:rFonts w:ascii="Arial" w:hAnsi="Arial"/>
@@ -116,13 +89,6 @@
                 </wp:inline>
               </w:drawing>
             </w:r>
-            <w:r>
-              <w:rPr>
-                <w:rFonts w:ascii="Arial" w:hAnsi="Arial"/>
-                <w:sz w:val="20"/>
-              </w:rPr>
-              <w:fldChar w:fldCharType="end"/>
-            </w:r>
           </w:p>
         </w:tc>
         <w:tc>
@@ -601,12 +567,6 @@
         <w:gridCol w:w="2126"/>
       </w:tblGrid>
       <w:tr>
-        <w:tblPrEx>
-          <w:tblCellMar>
-            <w:top w:w="0" w:type="dxa"/>
-            <w:bottom w:w="0" w:type="dxa"/>
-          </w:tblCellMar>
-        </w:tblPrEx>
         <w:trPr>
           <w:cantSplit/>
           <w:trHeight w:hRule="exact" w:val="350"/>
@@ -673,12 +633,6 @@
         </w:tc>
       </w:tr>
       <w:tr>
-        <w:tblPrEx>
-          <w:tblCellMar>
-            <w:top w:w="0" w:type="dxa"/>
-            <w:bottom w:w="0" w:type="dxa"/>
-          </w:tblCellMar>
-        </w:tblPrEx>
         <w:trPr>
           <w:cantSplit/>
           <w:trHeight w:hRule="exact" w:val="350"/>
@@ -745,12 +699,6 @@
         </w:tc>
       </w:tr>
       <w:tr>
-        <w:tblPrEx>
-          <w:tblCellMar>
-            <w:top w:w="0" w:type="dxa"/>
-            <w:bottom w:w="0" w:type="dxa"/>
-          </w:tblCellMar>
-        </w:tblPrEx>
         <w:trPr>
           <w:cantSplit/>
           <w:trHeight w:hRule="exact" w:val="350"/>
@@ -826,12 +774,6 @@
         </w:tc>
       </w:tr>
       <w:tr>
-        <w:tblPrEx>
-          <w:tblCellMar>
-            <w:top w:w="0" w:type="dxa"/>
-            <w:bottom w:w="0" w:type="dxa"/>
-          </w:tblCellMar>
-        </w:tblPrEx>
         <w:trPr>
           <w:cantSplit/>
           <w:trHeight w:hRule="exact" w:val="350"/>
@@ -907,12 +849,6 @@
         </w:tc>
       </w:tr>
       <w:tr>
-        <w:tblPrEx>
-          <w:tblCellMar>
-            <w:top w:w="0" w:type="dxa"/>
-            <w:bottom w:w="0" w:type="dxa"/>
-          </w:tblCellMar>
-        </w:tblPrEx>
         <w:trPr>
           <w:cantSplit/>
           <w:trHeight w:hRule="exact" w:val="350"/>
@@ -1003,12 +939,6 @@
         </w:tc>
       </w:tr>
       <w:tr>
-        <w:tblPrEx>
-          <w:tblCellMar>
-            <w:top w:w="0" w:type="dxa"/>
-            <w:bottom w:w="0" w:type="dxa"/>
-          </w:tblCellMar>
-        </w:tblPrEx>
         <w:trPr>
           <w:cantSplit/>
           <w:trHeight w:hRule="exact" w:val="350"/>
@@ -1084,12 +1014,6 @@
         </w:tc>
       </w:tr>
       <w:tr>
-        <w:tblPrEx>
-          <w:tblCellMar>
-            <w:top w:w="0" w:type="dxa"/>
-            <w:bottom w:w="0" w:type="dxa"/>
-          </w:tblCellMar>
-        </w:tblPrEx>
         <w:trPr>
           <w:cantSplit/>
           <w:trHeight w:hRule="exact" w:val="350"/>
@@ -1165,12 +1089,6 @@
         </w:tc>
       </w:tr>
       <w:tr>
-        <w:tblPrEx>
-          <w:tblCellMar>
-            <w:top w:w="0" w:type="dxa"/>
-            <w:bottom w:w="0" w:type="dxa"/>
-          </w:tblCellMar>
-        </w:tblPrEx>
         <w:trPr>
           <w:cantSplit/>
           <w:trHeight w:hRule="exact" w:val="800"/>
@@ -1259,12 +1177,6 @@
         </w:tc>
       </w:tr>
       <w:tr>
-        <w:tblPrEx>
-          <w:tblCellMar>
-            <w:top w:w="0" w:type="dxa"/>
-            <w:bottom w:w="0" w:type="dxa"/>
-          </w:tblCellMar>
-        </w:tblPrEx>
         <w:trPr>
           <w:cantSplit/>
           <w:trHeight w:hRule="exact" w:val="350"/>
@@ -1371,12 +1283,6 @@
         </w:tc>
       </w:tr>
       <w:tr>
-        <w:tblPrEx>
-          <w:tblCellMar>
-            <w:top w:w="0" w:type="dxa"/>
-            <w:bottom w:w="0" w:type="dxa"/>
-          </w:tblCellMar>
-        </w:tblPrEx>
         <w:trPr>
           <w:cantSplit/>
           <w:trHeight w:hRule="exact" w:val="350"/>
@@ -1452,12 +1358,6 @@
         </w:tc>
       </w:tr>
       <w:tr>
-        <w:tblPrEx>
-          <w:tblCellMar>
-            <w:top w:w="0" w:type="dxa"/>
-            <w:bottom w:w="0" w:type="dxa"/>
-          </w:tblCellMar>
-        </w:tblPrEx>
         <w:trPr>
           <w:cantSplit/>
           <w:trHeight w:hRule="exact" w:val="350"/>
@@ -1563,12 +1463,6 @@
         </w:tc>
       </w:tr>
       <w:tr>
-        <w:tblPrEx>
-          <w:tblCellMar>
-            <w:top w:w="0" w:type="dxa"/>
-            <w:bottom w:w="0" w:type="dxa"/>
-          </w:tblCellMar>
-        </w:tblPrEx>
         <w:trPr>
           <w:cantSplit/>
           <w:trHeight w:hRule="exact" w:val="350"/>
@@ -1674,12 +1568,6 @@
         </w:tc>
       </w:tr>
       <w:tr>
-        <w:tblPrEx>
-          <w:tblCellMar>
-            <w:top w:w="0" w:type="dxa"/>
-            <w:bottom w:w="0" w:type="dxa"/>
-          </w:tblCellMar>
-        </w:tblPrEx>
         <w:trPr>
           <w:cantSplit/>
           <w:trHeight w:hRule="exact" w:val="350"/>
@@ -1753,12 +1641,6 @@
         </w:tc>
       </w:tr>
       <w:tr>
-        <w:tblPrEx>
-          <w:tblCellMar>
-            <w:top w:w="0" w:type="dxa"/>
-            <w:bottom w:w="0" w:type="dxa"/>
-          </w:tblCellMar>
-        </w:tblPrEx>
         <w:trPr>
           <w:cantSplit/>
           <w:trHeight w:hRule="exact" w:val="350"/>
@@ -1849,12 +1731,6 @@
         </w:tc>
       </w:tr>
       <w:tr>
-        <w:tblPrEx>
-          <w:tblCellMar>
-            <w:top w:w="0" w:type="dxa"/>
-            <w:bottom w:w="0" w:type="dxa"/>
-          </w:tblCellMar>
-        </w:tblPrEx>
         <w:trPr>
           <w:cantSplit/>
           <w:trHeight w:hRule="exact" w:val="350"/>
@@ -1945,12 +1821,6 @@
         </w:tc>
       </w:tr>
       <w:tr>
-        <w:tblPrEx>
-          <w:tblCellMar>
-            <w:top w:w="0" w:type="dxa"/>
-            <w:bottom w:w="0" w:type="dxa"/>
-          </w:tblCellMar>
-        </w:tblPrEx>
         <w:trPr>
           <w:cantSplit/>
           <w:trHeight w:hRule="exact" w:val="560"/>
@@ -2191,12 +2061,6 @@
         </w:tc>
       </w:tr>
       <w:tr>
-        <w:tblPrEx>
-          <w:tblCellMar>
-            <w:top w:w="0" w:type="dxa"/>
-            <w:bottom w:w="0" w:type="dxa"/>
-          </w:tblCellMar>
-        </w:tblPrEx>
         <w:trPr>
           <w:cantSplit/>
           <w:trHeight w:hRule="exact" w:val="350"/>
@@ -2287,12 +2151,6 @@
         </w:tc>
       </w:tr>
       <w:tr>
-        <w:tblPrEx>
-          <w:tblCellMar>
-            <w:top w:w="0" w:type="dxa"/>
-            <w:bottom w:w="0" w:type="dxa"/>
-          </w:tblCellMar>
-        </w:tblPrEx>
         <w:trPr>
           <w:cantSplit/>
           <w:trHeight w:hRule="exact" w:val="350"/>
@@ -2383,12 +2241,6 @@
         </w:tc>
       </w:tr>
       <w:tr>
-        <w:tblPrEx>
-          <w:tblCellMar>
-            <w:top w:w="0" w:type="dxa"/>
-            <w:bottom w:w="0" w:type="dxa"/>
-          </w:tblCellMar>
-        </w:tblPrEx>
         <w:trPr>
           <w:cantSplit/>
           <w:trHeight w:hRule="exact" w:val="548"/>
@@ -2502,12 +2354,6 @@
         </w:tc>
       </w:tr>
       <w:tr>
-        <w:tblPrEx>
-          <w:tblCellMar>
-            <w:top w:w="0" w:type="dxa"/>
-            <w:bottom w:w="0" w:type="dxa"/>
-          </w:tblCellMar>
-        </w:tblPrEx>
         <w:trPr>
           <w:cantSplit/>
           <w:trHeight w:hRule="exact" w:val="350"/>
@@ -2561,12 +2407,6 @@
         </w:tc>
       </w:tr>
       <w:tr>
-        <w:tblPrEx>
-          <w:tblCellMar>
-            <w:top w:w="0" w:type="dxa"/>
-            <w:bottom w:w="0" w:type="dxa"/>
-          </w:tblCellMar>
-        </w:tblPrEx>
         <w:trPr>
           <w:cantSplit/>
           <w:trHeight w:hRule="exact" w:val="500"/>
@@ -2704,12 +2544,6 @@
         </w:tc>
       </w:tr>
       <w:tr>
-        <w:tblPrEx>
-          <w:tblCellMar>
-            <w:top w:w="0" w:type="dxa"/>
-            <w:bottom w:w="0" w:type="dxa"/>
-          </w:tblCellMar>
-        </w:tblPrEx>
         <w:trPr>
           <w:cantSplit/>
           <w:trHeight w:hRule="exact" w:val="500"/>
@@ -2791,12 +2625,6 @@
         </w:tc>
       </w:tr>
       <w:tr>
-        <w:tblPrEx>
-          <w:tblCellMar>
-            <w:top w:w="0" w:type="dxa"/>
-            <w:bottom w:w="0" w:type="dxa"/>
-          </w:tblCellMar>
-        </w:tblPrEx>
         <w:trPr>
           <w:cantSplit/>
           <w:trHeight w:hRule="exact" w:val="2700"/>
@@ -2872,12 +2700,6 @@
         </w:tc>
       </w:tr>
       <w:tr>
-        <w:tblPrEx>
-          <w:tblCellMar>
-            <w:top w:w="0" w:type="dxa"/>
-            <w:bottom w:w="0" w:type="dxa"/>
-          </w:tblCellMar>
-        </w:tblPrEx>
         <w:trPr>
           <w:cantSplit/>
           <w:trHeight w:hRule="exact" w:val="350"/>
@@ -2959,12 +2781,6 @@
         </w:tc>
       </w:tr>
       <w:tr>
-        <w:tblPrEx>
-          <w:tblCellMar>
-            <w:top w:w="0" w:type="dxa"/>
-            <w:bottom w:w="0" w:type="dxa"/>
-          </w:tblCellMar>
-        </w:tblPrEx>
         <w:trPr>
           <w:cantSplit/>
           <w:trHeight w:hRule="exact" w:val="350"/>
@@ -3031,12 +2847,6 @@
         </w:tc>
       </w:tr>
       <w:tr>
-        <w:tblPrEx>
-          <w:tblCellMar>
-            <w:top w:w="0" w:type="dxa"/>
-            <w:bottom w:w="0" w:type="dxa"/>
-          </w:tblCellMar>
-        </w:tblPrEx>
         <w:trPr>
           <w:gridAfter w:val="1"/>
           <w:wAfter w:w="2126" w:type="dxa"/>
@@ -3143,12 +2953,6 @@
         </w:tc>
       </w:tr>
       <w:tr>
-        <w:tblPrEx>
-          <w:tblCellMar>
-            <w:top w:w="0" w:type="dxa"/>
-            <w:bottom w:w="0" w:type="dxa"/>
-          </w:tblCellMar>
-        </w:tblPrEx>
         <w:trPr>
           <w:cantSplit/>
           <w:trHeight w:hRule="exact" w:val="350"/>
@@ -3255,12 +3059,6 @@
         </w:tc>
       </w:tr>
       <w:tr>
-        <w:tblPrEx>
-          <w:tblCellMar>
-            <w:top w:w="0" w:type="dxa"/>
-            <w:bottom w:w="0" w:type="dxa"/>
-          </w:tblCellMar>
-        </w:tblPrEx>
         <w:trPr>
           <w:cantSplit/>
           <w:trHeight w:hRule="exact" w:val="350"/>
@@ -3422,12 +3220,6 @@
         <w:gridCol w:w="2126"/>
       </w:tblGrid>
       <w:tr>
-        <w:tblPrEx>
-          <w:tblCellMar>
-            <w:top w:w="0" w:type="dxa"/>
-            <w:bottom w:w="0" w:type="dxa"/>
-          </w:tblCellMar>
-        </w:tblPrEx>
         <w:trPr>
           <w:cantSplit/>
           <w:trHeight w:hRule="exact" w:val="350"/>
@@ -3495,12 +3287,6 @@
         </w:tc>
       </w:tr>
       <w:tr>
-        <w:tblPrEx>
-          <w:tblCellMar>
-            <w:top w:w="0" w:type="dxa"/>
-            <w:bottom w:w="0" w:type="dxa"/>
-          </w:tblCellMar>
-        </w:tblPrEx>
         <w:trPr>
           <w:cantSplit/>
           <w:trHeight w:hRule="exact" w:val="350"/>
@@ -3567,12 +3353,6 @@
         </w:tc>
       </w:tr>
       <w:tr>
-        <w:tblPrEx>
-          <w:tblCellMar>
-            <w:top w:w="0" w:type="dxa"/>
-            <w:bottom w:w="0" w:type="dxa"/>
-          </w:tblCellMar>
-        </w:tblPrEx>
         <w:trPr>
           <w:cantSplit/>
           <w:trHeight w:hRule="exact" w:val="350"/>
@@ -3646,12 +3426,6 @@
         </w:tc>
       </w:tr>
       <w:tr>
-        <w:tblPrEx>
-          <w:tblCellMar>
-            <w:top w:w="0" w:type="dxa"/>
-            <w:bottom w:w="0" w:type="dxa"/>
-          </w:tblCellMar>
-        </w:tblPrEx>
         <w:trPr>
           <w:cantSplit/>
           <w:trHeight w:hRule="exact" w:val="350"/>
@@ -3725,12 +3499,6 @@
         </w:tc>
       </w:tr>
       <w:tr>
-        <w:tblPrEx>
-          <w:tblCellMar>
-            <w:top w:w="0" w:type="dxa"/>
-            <w:bottom w:w="0" w:type="dxa"/>
-          </w:tblCellMar>
-        </w:tblPrEx>
         <w:trPr>
           <w:cantSplit/>
           <w:trHeight w:hRule="exact" w:val="350"/>
@@ -3804,12 +3572,6 @@
         </w:tc>
       </w:tr>
       <w:tr>
-        <w:tblPrEx>
-          <w:tblCellMar>
-            <w:top w:w="0" w:type="dxa"/>
-            <w:bottom w:w="0" w:type="dxa"/>
-          </w:tblCellMar>
-        </w:tblPrEx>
         <w:trPr>
           <w:cantSplit/>
           <w:trHeight w:hRule="exact" w:val="350"/>
@@ -3883,12 +3645,6 @@
         </w:tc>
       </w:tr>
       <w:tr>
-        <w:tblPrEx>
-          <w:tblCellMar>
-            <w:top w:w="0" w:type="dxa"/>
-            <w:bottom w:w="0" w:type="dxa"/>
-          </w:tblCellMar>
-        </w:tblPrEx>
         <w:trPr>
           <w:cantSplit/>
           <w:trHeight w:hRule="exact" w:val="350"/>
@@ -3982,12 +3738,6 @@
         </w:tc>
       </w:tr>
       <w:tr>
-        <w:tblPrEx>
-          <w:tblCellMar>
-            <w:top w:w="0" w:type="dxa"/>
-            <w:bottom w:w="0" w:type="dxa"/>
-          </w:tblCellMar>
-        </w:tblPrEx>
         <w:trPr>
           <w:cantSplit/>
           <w:trHeight w:hRule="exact" w:val="800"/>
@@ -4075,12 +3825,6 @@
         </w:tc>
       </w:tr>
       <w:tr>
-        <w:tblPrEx>
-          <w:tblCellMar>
-            <w:top w:w="0" w:type="dxa"/>
-            <w:bottom w:w="0" w:type="dxa"/>
-          </w:tblCellMar>
-        </w:tblPrEx>
         <w:trPr>
           <w:cantSplit/>
           <w:trHeight w:hRule="exact" w:val="350"/>
@@ -4161,12 +3905,6 @@
         </w:tc>
       </w:tr>
       <w:tr>
-        <w:tblPrEx>
-          <w:tblCellMar>
-            <w:top w:w="0" w:type="dxa"/>
-            <w:bottom w:w="0" w:type="dxa"/>
-          </w:tblCellMar>
-        </w:tblPrEx>
         <w:trPr>
           <w:cantSplit/>
           <w:trHeight w:hRule="exact" w:val="350"/>
@@ -4240,12 +3978,6 @@
         </w:tc>
       </w:tr>
       <w:tr>
-        <w:tblPrEx>
-          <w:tblCellMar>
-            <w:top w:w="0" w:type="dxa"/>
-            <w:bottom w:w="0" w:type="dxa"/>
-          </w:tblCellMar>
-        </w:tblPrEx>
         <w:trPr>
           <w:cantSplit/>
           <w:trHeight w:hRule="exact" w:val="350"/>
@@ -4319,12 +4051,6 @@
         </w:tc>
       </w:tr>
       <w:tr>
-        <w:tblPrEx>
-          <w:tblCellMar>
-            <w:top w:w="0" w:type="dxa"/>
-            <w:bottom w:w="0" w:type="dxa"/>
-          </w:tblCellMar>
-        </w:tblPrEx>
         <w:trPr>
           <w:cantSplit/>
           <w:trHeight w:hRule="exact" w:val="350"/>
@@ -4398,12 +4124,6 @@
         </w:tc>
       </w:tr>
       <w:tr>
-        <w:tblPrEx>
-          <w:tblCellMar>
-            <w:top w:w="0" w:type="dxa"/>
-            <w:bottom w:w="0" w:type="dxa"/>
-          </w:tblCellMar>
-        </w:tblPrEx>
         <w:trPr>
           <w:cantSplit/>
           <w:trHeight w:hRule="exact" w:val="350"/>
@@ -4477,12 +4197,6 @@
         </w:tc>
       </w:tr>
       <w:tr>
-        <w:tblPrEx>
-          <w:tblCellMar>
-            <w:top w:w="0" w:type="dxa"/>
-            <w:bottom w:w="0" w:type="dxa"/>
-          </w:tblCellMar>
-        </w:tblPrEx>
         <w:trPr>
           <w:cantSplit/>
           <w:trHeight w:hRule="exact" w:val="350"/>
@@ -4556,12 +4270,6 @@
         </w:tc>
       </w:tr>
       <w:tr>
-        <w:tblPrEx>
-          <w:tblCellMar>
-            <w:top w:w="0" w:type="dxa"/>
-            <w:bottom w:w="0" w:type="dxa"/>
-          </w:tblCellMar>
-        </w:tblPrEx>
         <w:trPr>
           <w:cantSplit/>
           <w:trHeight w:hRule="exact" w:val="350"/>
@@ -4635,12 +4343,6 @@
         </w:tc>
       </w:tr>
       <w:tr>
-        <w:tblPrEx>
-          <w:tblCellMar>
-            <w:top w:w="0" w:type="dxa"/>
-            <w:bottom w:w="0" w:type="dxa"/>
-          </w:tblCellMar>
-        </w:tblPrEx>
         <w:trPr>
           <w:cantSplit/>
           <w:trHeight w:hRule="exact" w:val="561"/>
@@ -4749,12 +4451,6 @@
         </w:tc>
       </w:tr>
       <w:tr>
-        <w:tblPrEx>
-          <w:tblCellMar>
-            <w:top w:w="0" w:type="dxa"/>
-            <w:bottom w:w="0" w:type="dxa"/>
-          </w:tblCellMar>
-        </w:tblPrEx>
         <w:trPr>
           <w:cantSplit/>
           <w:trHeight w:hRule="exact" w:val="350"/>
@@ -4828,12 +4524,6 @@
         </w:tc>
       </w:tr>
       <w:tr>
-        <w:tblPrEx>
-          <w:tblCellMar>
-            <w:top w:w="0" w:type="dxa"/>
-            <w:bottom w:w="0" w:type="dxa"/>
-          </w:tblCellMar>
-        </w:tblPrEx>
         <w:trPr>
           <w:cantSplit/>
           <w:trHeight w:hRule="exact" w:val="350"/>
@@ -4907,12 +4597,6 @@
         </w:tc>
       </w:tr>
       <w:tr>
-        <w:tblPrEx>
-          <w:tblCellMar>
-            <w:top w:w="0" w:type="dxa"/>
-            <w:bottom w:w="0" w:type="dxa"/>
-          </w:tblCellMar>
-        </w:tblPrEx>
         <w:trPr>
           <w:cantSplit/>
           <w:trHeight w:hRule="exact" w:val="500"/>
@@ -5002,12 +4686,6 @@
         </w:tc>
       </w:tr>
       <w:tr>
-        <w:tblPrEx>
-          <w:tblCellMar>
-            <w:top w:w="0" w:type="dxa"/>
-            <w:bottom w:w="0" w:type="dxa"/>
-          </w:tblCellMar>
-        </w:tblPrEx>
         <w:trPr>
           <w:cantSplit/>
           <w:trHeight w:hRule="exact" w:val="350"/>
@@ -5061,12 +4739,6 @@
         </w:tc>
       </w:tr>
       <w:tr>
-        <w:tblPrEx>
-          <w:tblCellMar>
-            <w:top w:w="0" w:type="dxa"/>
-            <w:bottom w:w="0" w:type="dxa"/>
-          </w:tblCellMar>
-        </w:tblPrEx>
         <w:trPr>
           <w:cantSplit/>
           <w:trHeight w:hRule="exact" w:val="500"/>
@@ -5140,12 +4812,6 @@
         </w:tc>
       </w:tr>
       <w:tr>
-        <w:tblPrEx>
-          <w:tblCellMar>
-            <w:top w:w="0" w:type="dxa"/>
-            <w:bottom w:w="0" w:type="dxa"/>
-          </w:tblCellMar>
-        </w:tblPrEx>
         <w:trPr>
           <w:cantSplit/>
           <w:trHeight w:hRule="exact" w:val="500"/>
@@ -5212,12 +4878,6 @@
         </w:tc>
       </w:tr>
       <w:tr>
-        <w:tblPrEx>
-          <w:tblCellMar>
-            <w:top w:w="0" w:type="dxa"/>
-            <w:bottom w:w="0" w:type="dxa"/>
-          </w:tblCellMar>
-        </w:tblPrEx>
         <w:trPr>
           <w:cantSplit/>
           <w:trHeight w:hRule="exact" w:val="2700"/>
@@ -5305,12 +4965,6 @@
         </w:tc>
       </w:tr>
       <w:tr>
-        <w:tblPrEx>
-          <w:tblCellMar>
-            <w:top w:w="0" w:type="dxa"/>
-            <w:bottom w:w="0" w:type="dxa"/>
-          </w:tblCellMar>
-        </w:tblPrEx>
         <w:trPr>
           <w:cantSplit/>
           <w:trHeight w:hRule="exact" w:val="350"/>
@@ -5379,12 +5033,6 @@
         </w:tc>
       </w:tr>
       <w:tr>
-        <w:tblPrEx>
-          <w:tblCellMar>
-            <w:top w:w="0" w:type="dxa"/>
-            <w:bottom w:w="0" w:type="dxa"/>
-          </w:tblCellMar>
-        </w:tblPrEx>
         <w:trPr>
           <w:cantSplit/>
           <w:trHeight w:hRule="exact" w:val="350"/>
@@ -5451,12 +5099,6 @@
         </w:tc>
       </w:tr>
       <w:tr>
-        <w:tblPrEx>
-          <w:tblCellMar>
-            <w:top w:w="0" w:type="dxa"/>
-            <w:bottom w:w="0" w:type="dxa"/>
-          </w:tblCellMar>
-        </w:tblPrEx>
         <w:trPr>
           <w:gridAfter w:val="1"/>
           <w:wAfter w:w="2126" w:type="dxa"/>
@@ -5550,12 +5192,6 @@
         </w:tc>
       </w:tr>
       <w:tr>
-        <w:tblPrEx>
-          <w:tblCellMar>
-            <w:top w:w="0" w:type="dxa"/>
-            <w:bottom w:w="0" w:type="dxa"/>
-          </w:tblCellMar>
-        </w:tblPrEx>
         <w:trPr>
           <w:cantSplit/>
           <w:trHeight w:hRule="exact" w:val="350"/>
@@ -5654,12 +5290,6 @@
         </w:tc>
       </w:tr>
       <w:tr>
-        <w:tblPrEx>
-          <w:tblCellMar>
-            <w:top w:w="0" w:type="dxa"/>
-            <w:bottom w:w="0" w:type="dxa"/>
-          </w:tblCellMar>
-        </w:tblPrEx>
         <w:trPr>
           <w:cantSplit/>
           <w:trHeight w:hRule="exact" w:val="350"/>
@@ -5845,12 +5475,6 @@
         <w:gridCol w:w="7796"/>
       </w:tblGrid>
       <w:tr>
-        <w:tblPrEx>
-          <w:tblCellMar>
-            <w:top w:w="0" w:type="dxa"/>
-            <w:bottom w:w="0" w:type="dxa"/>
-          </w:tblCellMar>
-        </w:tblPrEx>
         <w:trPr>
           <w:cantSplit/>
           <w:trHeight w:val="474"/>
@@ -5911,12 +5535,6 @@
         </w:tc>
       </w:tr>
       <w:tr>
-        <w:tblPrEx>
-          <w:tblCellMar>
-            <w:top w:w="0" w:type="dxa"/>
-            <w:bottom w:w="0" w:type="dxa"/>
-          </w:tblCellMar>
-        </w:tblPrEx>
         <w:trPr>
           <w:cantSplit/>
           <w:trHeight w:hRule="exact" w:val="1156"/>
@@ -6020,12 +5638,6 @@
         <w:gridCol w:w="2268"/>
       </w:tblGrid>
       <w:tr>
-        <w:tblPrEx>
-          <w:tblCellMar>
-            <w:top w:w="0" w:type="dxa"/>
-            <w:bottom w:w="0" w:type="dxa"/>
-          </w:tblCellMar>
-        </w:tblPrEx>
         <w:trPr>
           <w:cantSplit/>
           <w:trHeight w:hRule="exact" w:val="400"/>
@@ -6106,12 +5718,6 @@
         </w:tc>
       </w:tr>
       <w:tr>
-        <w:tblPrEx>
-          <w:tblCellMar>
-            <w:top w:w="0" w:type="dxa"/>
-            <w:bottom w:w="0" w:type="dxa"/>
-          </w:tblCellMar>
-        </w:tblPrEx>
         <w:trPr>
           <w:cantSplit/>
           <w:trHeight w:hRule="exact" w:val="400"/>
@@ -6171,12 +5777,6 @@
         </w:tc>
       </w:tr>
       <w:tr>
-        <w:tblPrEx>
-          <w:tblCellMar>
-            <w:top w:w="0" w:type="dxa"/>
-            <w:bottom w:w="0" w:type="dxa"/>
-          </w:tblCellMar>
-        </w:tblPrEx>
         <w:trPr>
           <w:cantSplit/>
           <w:trHeight w:hRule="exact" w:val="400"/>
@@ -6229,12 +5829,6 @@
         </w:tc>
       </w:tr>
       <w:tr>
-        <w:tblPrEx>
-          <w:tblCellMar>
-            <w:top w:w="0" w:type="dxa"/>
-            <w:bottom w:w="0" w:type="dxa"/>
-          </w:tblCellMar>
-        </w:tblPrEx>
         <w:trPr>
           <w:cantSplit/>
           <w:trHeight w:hRule="exact" w:val="1279"/>
@@ -6537,12 +6131,6 @@
         <w:gridCol w:w="9923"/>
       </w:tblGrid>
       <w:tr>
-        <w:tblPrEx>
-          <w:tblCellMar>
-            <w:top w:w="0" w:type="dxa"/>
-            <w:bottom w:w="0" w:type="dxa"/>
-          </w:tblCellMar>
-        </w:tblPrEx>
         <w:trPr>
           <w:cantSplit/>
           <w:trHeight w:hRule="exact" w:val="750"/>
@@ -6625,12 +6213,6 @@
         <w:gridCol w:w="9923"/>
       </w:tblGrid>
       <w:tr>
-        <w:tblPrEx>
-          <w:tblCellMar>
-            <w:top w:w="0" w:type="dxa"/>
-            <w:bottom w:w="0" w:type="dxa"/>
-          </w:tblCellMar>
-        </w:tblPrEx>
         <w:trPr>
           <w:cantSplit/>
           <w:trHeight w:hRule="exact" w:val="2692"/>
@@ -6693,12 +6275,6 @@
         <w:gridCol w:w="4961"/>
       </w:tblGrid>
       <w:tr>
-        <w:tblPrEx>
-          <w:tblCellMar>
-            <w:top w:w="0" w:type="dxa"/>
-            <w:bottom w:w="0" w:type="dxa"/>
-          </w:tblCellMar>
-        </w:tblPrEx>
         <w:trPr>
           <w:cantSplit/>
           <w:trHeight w:hRule="exact" w:val="350"/>
@@ -6763,12 +6339,6 @@
         </w:tc>
       </w:tr>
       <w:tr>
-        <w:tblPrEx>
-          <w:tblCellMar>
-            <w:top w:w="0" w:type="dxa"/>
-            <w:bottom w:w="0" w:type="dxa"/>
-          </w:tblCellMar>
-        </w:tblPrEx>
         <w:trPr>
           <w:cantSplit/>
           <w:trHeight w:hRule="exact" w:val="600"/>
@@ -6837,12 +6407,6 @@
         <w:gridCol w:w="9923"/>
       </w:tblGrid>
       <w:tr>
-        <w:tblPrEx>
-          <w:tblCellMar>
-            <w:top w:w="0" w:type="dxa"/>
-            <w:bottom w:w="0" w:type="dxa"/>
-          </w:tblCellMar>
-        </w:tblPrEx>
         <w:trPr>
           <w:cantSplit/>
           <w:trHeight w:hRule="exact" w:val="400"/>
@@ -7277,7 +6841,7 @@
       <w:r>
         <w:br w:type="page"/>
       </w:r>
-      <w:bookmarkStart w:id="2" w:name="_Toc23591797"/>
+      <w:bookmarkStart w:id="2" w:name="_Toc24394437"/>
       <w:r>
         <w:lastRenderedPageBreak/>
         <w:t>Sadržaj</w:t>
@@ -7307,7 +6871,8 @@
           <w:tab w:val="right" w:leader="dot" w:pos="9629"/>
         </w:tabs>
         <w:rPr>
-          <w:rFonts w:eastAsia="Times New Roman"/>
+          <w:rFonts w:asciiTheme="minorHAnsi" w:eastAsiaTheme="minorEastAsia" w:hAnsiTheme="minorHAnsi" w:cstheme="minorBidi"/>
+          <w:noProof/>
           <w:lang w:eastAsia="sr-Latn-CS"/>
         </w:rPr>
       </w:pPr>
@@ -7320,50 +6885,58 @@
       <w:r>
         <w:fldChar w:fldCharType="separate"/>
       </w:r>
-      <w:hyperlink w:anchor="_Toc23591797" w:history="1">
+      <w:hyperlink w:anchor="_Toc24394437" w:history="1">
         <w:r>
           <w:rPr>
             <w:rStyle w:val="Hyperlink"/>
+            <w:noProof/>
           </w:rPr>
           <w:t>Sadržaj</w:t>
         </w:r>
         <w:r>
           <w:rPr>
+            <w:noProof/>
             <w:webHidden/>
           </w:rPr>
           <w:tab/>
         </w:r>
         <w:r>
           <w:rPr>
+            <w:noProof/>
             <w:webHidden/>
           </w:rPr>
           <w:fldChar w:fldCharType="begin"/>
         </w:r>
         <w:r>
           <w:rPr>
+            <w:noProof/>
             <w:webHidden/>
           </w:rPr>
-          <w:instrText xml:space="preserve"> PAGEREF _Toc23591797 \h </w:instrText>
+          <w:instrText xml:space="preserve"> PAGEREF _Toc24394437 \h </w:instrText>
         </w:r>
         <w:r>
           <w:rPr>
+            <w:noProof/>
             <w:webHidden/>
           </w:rPr>
         </w:r>
         <w:r>
           <w:rPr>
+            <w:noProof/>
             <w:webHidden/>
           </w:rPr>
           <w:fldChar w:fldCharType="separate"/>
         </w:r>
         <w:r>
           <w:rPr>
+            <w:noProof/>
             <w:webHidden/>
           </w:rPr>
           <w:t>5</w:t>
         </w:r>
         <w:r>
           <w:rPr>
+            <w:noProof/>
             <w:webHidden/>
           </w:rPr>
           <w:fldChar w:fldCharType="end"/>
@@ -7377,54 +6950,63 @@
           <w:tab w:val="right" w:leader="dot" w:pos="9629"/>
         </w:tabs>
         <w:rPr>
-          <w:rFonts w:eastAsia="Times New Roman"/>
+          <w:rFonts w:asciiTheme="minorHAnsi" w:eastAsiaTheme="minorEastAsia" w:hAnsiTheme="minorHAnsi" w:cstheme="minorBidi"/>
+          <w:noProof/>
           <w:lang w:eastAsia="sr-Latn-CS"/>
         </w:rPr>
       </w:pPr>
-      <w:hyperlink w:anchor="_Toc23591798" w:history="1">
+      <w:hyperlink w:anchor="_Toc24394438" w:history="1">
         <w:r>
           <w:rPr>
             <w:rStyle w:val="Hyperlink"/>
+            <w:noProof/>
           </w:rPr>
           <w:t>Uvod</w:t>
         </w:r>
         <w:r>
           <w:rPr>
+            <w:noProof/>
             <w:webHidden/>
           </w:rPr>
           <w:tab/>
         </w:r>
         <w:r>
           <w:rPr>
+            <w:noProof/>
             <w:webHidden/>
           </w:rPr>
           <w:fldChar w:fldCharType="begin"/>
         </w:r>
         <w:r>
           <w:rPr>
+            <w:noProof/>
             <w:webHidden/>
           </w:rPr>
-          <w:instrText xml:space="preserve"> PAGEREF _Toc23591798 \h </w:instrText>
+          <w:instrText xml:space="preserve"> PAGEREF _Toc24394438 \h </w:instrText>
         </w:r>
         <w:r>
           <w:rPr>
+            <w:noProof/>
             <w:webHidden/>
           </w:rPr>
         </w:r>
         <w:r>
           <w:rPr>
+            <w:noProof/>
             <w:webHidden/>
           </w:rPr>
           <w:fldChar w:fldCharType="separate"/>
         </w:r>
         <w:r>
           <w:rPr>
+            <w:noProof/>
             <w:webHidden/>
           </w:rPr>
           <w:t>1</w:t>
         </w:r>
         <w:r>
           <w:rPr>
+            <w:noProof/>
             <w:webHidden/>
           </w:rPr>
           <w:fldChar w:fldCharType="end"/>
@@ -7438,54 +7020,88 @@
           <w:tab w:val="right" w:leader="dot" w:pos="9629"/>
         </w:tabs>
         <w:rPr>
-          <w:rFonts w:eastAsia="Times New Roman"/>
+          <w:rFonts w:asciiTheme="minorHAnsi" w:eastAsiaTheme="minorEastAsia" w:hAnsiTheme="minorHAnsi" w:cstheme="minorBidi"/>
+          <w:noProof/>
           <w:lang w:eastAsia="sr-Latn-CS"/>
         </w:rPr>
       </w:pPr>
-      <w:hyperlink w:anchor="_Toc23591799" w:history="1">
+      <w:hyperlink w:anchor="_Toc24394439" w:history="1">
         <w:r>
           <w:rPr>
             <w:rStyle w:val="Hyperlink"/>
+            <w:noProof/>
+            <w:lang w:val="en-US"/>
           </w:rPr>
-          <w:t>Zaključak</w:t>
+          <w:t xml:space="preserve">Internet </w:t>
         </w:r>
         <w:r>
           <w:rPr>
+            <w:rStyle w:val="Hyperlink"/>
+            <w:noProof/>
+          </w:rPr>
+          <w:t>poslovanje</w:t>
+        </w:r>
+        <w:r>
+          <w:rPr>
+            <w:rStyle w:val="Hyperlink"/>
+            <w:noProof/>
+            <w:lang w:val="en-US"/>
+          </w:rPr>
+          <w:t xml:space="preserve"> – </w:t>
+        </w:r>
+        <w:r>
+          <w:rPr>
+            <w:rStyle w:val="Hyperlink"/>
+            <w:i/>
+            <w:noProof/>
+            <w:lang w:val="en-US"/>
+          </w:rPr>
+          <w:t>Ebusiness</w:t>
+        </w:r>
+        <w:r>
+          <w:rPr>
+            <w:noProof/>
             <w:webHidden/>
           </w:rPr>
           <w:tab/>
         </w:r>
         <w:r>
           <w:rPr>
+            <w:noProof/>
             <w:webHidden/>
           </w:rPr>
           <w:fldChar w:fldCharType="begin"/>
         </w:r>
         <w:r>
           <w:rPr>
+            <w:noProof/>
             <w:webHidden/>
           </w:rPr>
-          <w:instrText xml:space="preserve"> PAGEREF _Toc23591799 \h </w:instrText>
+          <w:instrText xml:space="preserve"> PAGEREF _Toc24394439 \h </w:instrText>
         </w:r>
         <w:r>
           <w:rPr>
+            <w:noProof/>
             <w:webHidden/>
           </w:rPr>
         </w:r>
         <w:r>
           <w:rPr>
+            <w:noProof/>
             <w:webHidden/>
           </w:rPr>
           <w:fldChar w:fldCharType="separate"/>
         </w:r>
         <w:r>
           <w:rPr>
+            <w:noProof/>
             <w:webHidden/>
           </w:rPr>
           <w:t>1</w:t>
         </w:r>
         <w:r>
           <w:rPr>
+            <w:noProof/>
             <w:webHidden/>
           </w:rPr>
           <w:fldChar w:fldCharType="end"/>
@@ -7494,59 +7110,138 @@
     </w:p>
     <w:p>
       <w:pPr>
-        <w:pStyle w:val="TOC1"/>
+        <w:pStyle w:val="TOC2"/>
         <w:tabs>
           <w:tab w:val="right" w:leader="dot" w:pos="9629"/>
         </w:tabs>
         <w:rPr>
-          <w:rFonts w:eastAsia="Times New Roman"/>
-          <w:lang w:eastAsia="sr-Latn-CS"/>
-        </w:rPr>
-      </w:pPr>
-      <w:hyperlink w:anchor="_Toc23591800" w:history="1">
+          <w:rFonts w:asciiTheme="minorHAnsi" w:eastAsiaTheme="minorEastAsia" w:hAnsiTheme="minorHAnsi" w:cstheme="minorBidi"/>
+          <w:noProof/>
+          <w:lang w:val="sr-Latn-CS" w:eastAsia="sr-Latn-CS"/>
+        </w:rPr>
+      </w:pPr>
+      <w:hyperlink w:anchor="_Toc24394440" w:history="1">
         <w:r>
           <w:rPr>
             <w:rStyle w:val="Hyperlink"/>
+            <w:noProof/>
           </w:rPr>
-          <w:t>Literatura</w:t>
+          <w:t>Internet trgovina- Ecommerce</w:t>
         </w:r>
         <w:r>
           <w:rPr>
+            <w:noProof/>
             <w:webHidden/>
           </w:rPr>
           <w:tab/>
         </w:r>
         <w:r>
           <w:rPr>
+            <w:noProof/>
             <w:webHidden/>
           </w:rPr>
           <w:fldChar w:fldCharType="begin"/>
         </w:r>
         <w:r>
           <w:rPr>
+            <w:noProof/>
             <w:webHidden/>
           </w:rPr>
-          <w:instrText xml:space="preserve"> PAGEREF _Toc23591800 \h </w:instrText>
+          <w:instrText xml:space="preserve"> PAGEREF _Toc24394440 \h </w:instrText>
         </w:r>
         <w:r>
           <w:rPr>
+            <w:noProof/>
             <w:webHidden/>
           </w:rPr>
         </w:r>
         <w:r>
           <w:rPr>
+            <w:noProof/>
             <w:webHidden/>
           </w:rPr>
           <w:fldChar w:fldCharType="separate"/>
         </w:r>
         <w:r>
           <w:rPr>
+            <w:noProof/>
+            <w:webHidden/>
+          </w:rPr>
+          <w:t>1</w:t>
+        </w:r>
+        <w:r>
+          <w:rPr>
+            <w:noProof/>
+            <w:webHidden/>
+          </w:rPr>
+          <w:fldChar w:fldCharType="end"/>
+        </w:r>
+      </w:hyperlink>
+    </w:p>
+    <w:p>
+      <w:pPr>
+        <w:pStyle w:val="TOC2"/>
+        <w:tabs>
+          <w:tab w:val="right" w:leader="dot" w:pos="9629"/>
+        </w:tabs>
+        <w:rPr>
+          <w:rFonts w:asciiTheme="minorHAnsi" w:eastAsiaTheme="minorEastAsia" w:hAnsiTheme="minorHAnsi" w:cstheme="minorBidi"/>
+          <w:noProof/>
+          <w:lang w:val="sr-Latn-CS" w:eastAsia="sr-Latn-CS"/>
+        </w:rPr>
+      </w:pPr>
+      <w:hyperlink w:anchor="_Toc24394441" w:history="1">
+        <w:r>
+          <w:rPr>
+            <w:rStyle w:val="Hyperlink"/>
+            <w:noProof/>
+          </w:rPr>
+          <w:t>Internet prodavnica- Eshop</w:t>
+        </w:r>
+        <w:r>
+          <w:rPr>
+            <w:noProof/>
+            <w:webHidden/>
+          </w:rPr>
+          <w:tab/>
+        </w:r>
+        <w:r>
+          <w:rPr>
+            <w:noProof/>
+            <w:webHidden/>
+          </w:rPr>
+          <w:fldChar w:fldCharType="begin"/>
+        </w:r>
+        <w:r>
+          <w:rPr>
+            <w:noProof/>
+            <w:webHidden/>
+          </w:rPr>
+          <w:instrText xml:space="preserve"> PAGEREF _Toc24394441 \h </w:instrText>
+        </w:r>
+        <w:r>
+          <w:rPr>
+            <w:noProof/>
+            <w:webHidden/>
+          </w:rPr>
+        </w:r>
+        <w:r>
+          <w:rPr>
+            <w:noProof/>
+            <w:webHidden/>
+          </w:rPr>
+          <w:fldChar w:fldCharType="separate"/>
+        </w:r>
+        <w:r>
+          <w:rPr>
+            <w:noProof/>
             <w:webHidden/>
           </w:rPr>
           <w:t>2</w:t>
         </w:r>
         <w:r>
           <w:rPr>
+            <w:noProof/>
             <w:webHidden/>
           </w:rPr>
           <w:fldChar w:fldCharType="end"/>
@@ -7555,59 +7250,138 @@
     </w:p>
     <w:p>
       <w:pPr>
-        <w:pStyle w:val="TOC1"/>
+        <w:pStyle w:val="TOC2"/>
         <w:tabs>
           <w:tab w:val="right" w:leader="dot" w:pos="9629"/>
         </w:tabs>
         <w:rPr>
-          <w:rFonts w:eastAsia="Times New Roman"/>
-          <w:lang w:eastAsia="sr-Latn-CS"/>
-        </w:rPr>
-      </w:pPr>
-      <w:hyperlink w:anchor="_Toc23591801" w:history="1">
+          <w:rFonts w:asciiTheme="minorHAnsi" w:eastAsiaTheme="minorEastAsia" w:hAnsiTheme="minorHAnsi" w:cstheme="minorBidi"/>
+          <w:noProof/>
+          <w:lang w:val="sr-Latn-CS" w:eastAsia="sr-Latn-CS"/>
+        </w:rPr>
+      </w:pPr>
+      <w:hyperlink w:anchor="_Toc24394442" w:history="1">
         <w:r>
           <w:rPr>
             <w:rStyle w:val="Hyperlink"/>
+            <w:noProof/>
           </w:rPr>
-          <w:t>Dodatak A</w:t>
+          <w:t>Prednosti  i nedostaci kupovine putem interneta</w:t>
         </w:r>
         <w:r>
           <w:rPr>
+            <w:noProof/>
             <w:webHidden/>
           </w:rPr>
           <w:tab/>
         </w:r>
         <w:r>
           <w:rPr>
+            <w:noProof/>
             <w:webHidden/>
           </w:rPr>
           <w:fldChar w:fldCharType="begin"/>
         </w:r>
         <w:r>
           <w:rPr>
+            <w:noProof/>
             <w:webHidden/>
           </w:rPr>
-          <w:instrText xml:space="preserve"> PAGEREF _Toc23591801 \h </w:instrText>
+          <w:instrText xml:space="preserve"> PAGEREF _Toc24394442 \h </w:instrText>
         </w:r>
         <w:r>
           <w:rPr>
+            <w:noProof/>
             <w:webHidden/>
           </w:rPr>
         </w:r>
         <w:r>
           <w:rPr>
+            <w:noProof/>
             <w:webHidden/>
           </w:rPr>
           <w:fldChar w:fldCharType="separate"/>
         </w:r>
         <w:r>
           <w:rPr>
+            <w:noProof/>
+            <w:webHidden/>
+          </w:rPr>
+          <w:t>2</w:t>
+        </w:r>
+        <w:r>
+          <w:rPr>
+            <w:noProof/>
+            <w:webHidden/>
+          </w:rPr>
+          <w:fldChar w:fldCharType="end"/>
+        </w:r>
+      </w:hyperlink>
+    </w:p>
+    <w:p>
+      <w:pPr>
+        <w:pStyle w:val="TOC1"/>
+        <w:tabs>
+          <w:tab w:val="right" w:leader="dot" w:pos="9629"/>
+        </w:tabs>
+        <w:rPr>
+          <w:rFonts w:asciiTheme="minorHAnsi" w:eastAsiaTheme="minorEastAsia" w:hAnsiTheme="minorHAnsi" w:cstheme="minorBidi"/>
+          <w:noProof/>
+          <w:lang w:eastAsia="sr-Latn-CS"/>
+        </w:rPr>
+      </w:pPr>
+      <w:hyperlink w:anchor="_Toc24394443" w:history="1">
+        <w:r>
+          <w:rPr>
+            <w:rStyle w:val="Hyperlink"/>
+            <w:noProof/>
+          </w:rPr>
+          <w:t>Zaključak</w:t>
+        </w:r>
+        <w:r>
+          <w:rPr>
+            <w:noProof/>
+            <w:webHidden/>
+          </w:rPr>
+          <w:tab/>
+        </w:r>
+        <w:r>
+          <w:rPr>
+            <w:noProof/>
+            <w:webHidden/>
+          </w:rPr>
+          <w:fldChar w:fldCharType="begin"/>
+        </w:r>
+        <w:r>
+          <w:rPr>
+            <w:noProof/>
+            <w:webHidden/>
+          </w:rPr>
+          <w:instrText xml:space="preserve"> PAGEREF _Toc24394443 \h </w:instrText>
+        </w:r>
+        <w:r>
+          <w:rPr>
+            <w:noProof/>
+            <w:webHidden/>
+          </w:rPr>
+        </w:r>
+        <w:r>
+          <w:rPr>
+            <w:noProof/>
+            <w:webHidden/>
+          </w:rPr>
+          <w:fldChar w:fldCharType="separate"/>
+        </w:r>
+        <w:r>
+          <w:rPr>
+            <w:noProof/>
             <w:webHidden/>
           </w:rPr>
           <w:t>3</w:t>
         </w:r>
         <w:r>
           <w:rPr>
+            <w:noProof/>
             <w:webHidden/>
           </w:rPr>
           <w:fldChar w:fldCharType="end"/>
@@ -7621,61 +7395,211 @@
           <w:tab w:val="right" w:leader="dot" w:pos="9629"/>
         </w:tabs>
         <w:rPr>
-          <w:rFonts w:eastAsia="Times New Roman"/>
+          <w:rFonts w:asciiTheme="minorHAnsi" w:eastAsiaTheme="minorEastAsia" w:hAnsiTheme="minorHAnsi" w:cstheme="minorBidi"/>
+          <w:noProof/>
           <w:lang w:eastAsia="sr-Latn-CS"/>
         </w:rPr>
       </w:pPr>
-      <w:hyperlink w:anchor="_Toc23591802" w:history="1">
+      <w:hyperlink w:anchor="_Toc24394444" w:history="1">
         <w:r>
           <w:rPr>
             <w:rStyle w:val="Hyperlink"/>
+            <w:noProof/>
+          </w:rPr>
+          <w:t>Literatura</w:t>
+        </w:r>
+        <w:r>
+          <w:rPr>
+            <w:noProof/>
+            <w:webHidden/>
+          </w:rPr>
+          <w:tab/>
+        </w:r>
+        <w:r>
+          <w:rPr>
+            <w:noProof/>
+            <w:webHidden/>
+          </w:rPr>
+          <w:fldChar w:fldCharType="begin"/>
+        </w:r>
+        <w:r>
+          <w:rPr>
+            <w:noProof/>
+            <w:webHidden/>
+          </w:rPr>
+          <w:instrText xml:space="preserve"> PAGEREF _Toc24394444 \h </w:instrText>
+        </w:r>
+        <w:r>
+          <w:rPr>
+            <w:noProof/>
+            <w:webHidden/>
+          </w:rPr>
+        </w:r>
+        <w:r>
+          <w:rPr>
+            <w:noProof/>
+            <w:webHidden/>
+          </w:rPr>
+          <w:fldChar w:fldCharType="separate"/>
+        </w:r>
+        <w:r>
+          <w:rPr>
+            <w:noProof/>
+            <w:webHidden/>
+          </w:rPr>
+          <w:t>4</w:t>
+        </w:r>
+        <w:r>
+          <w:rPr>
+            <w:noProof/>
+            <w:webHidden/>
+          </w:rPr>
+          <w:fldChar w:fldCharType="end"/>
+        </w:r>
+      </w:hyperlink>
+    </w:p>
+    <w:p>
+      <w:pPr>
+        <w:pStyle w:val="TOC1"/>
+        <w:tabs>
+          <w:tab w:val="right" w:leader="dot" w:pos="9629"/>
+        </w:tabs>
+        <w:rPr>
+          <w:rFonts w:asciiTheme="minorHAnsi" w:eastAsiaTheme="minorEastAsia" w:hAnsiTheme="minorHAnsi" w:cstheme="minorBidi"/>
+          <w:noProof/>
+          <w:lang w:eastAsia="sr-Latn-CS"/>
+        </w:rPr>
+      </w:pPr>
+      <w:hyperlink w:anchor="_Toc24394445" w:history="1">
+        <w:r>
+          <w:rPr>
+            <w:rStyle w:val="Hyperlink"/>
+            <w:noProof/>
+          </w:rPr>
+          <w:t>Dodatak A</w:t>
+        </w:r>
+        <w:r>
+          <w:rPr>
+            <w:noProof/>
+            <w:webHidden/>
+          </w:rPr>
+          <w:tab/>
+        </w:r>
+        <w:r>
+          <w:rPr>
+            <w:noProof/>
+            <w:webHidden/>
+          </w:rPr>
+          <w:fldChar w:fldCharType="begin"/>
+        </w:r>
+        <w:r>
+          <w:rPr>
+            <w:noProof/>
+            <w:webHidden/>
+          </w:rPr>
+          <w:instrText xml:space="preserve"> PAGEREF _Toc24394445 \h </w:instrText>
+        </w:r>
+        <w:r>
+          <w:rPr>
+            <w:noProof/>
+            <w:webHidden/>
+          </w:rPr>
+        </w:r>
+        <w:r>
+          <w:rPr>
+            <w:noProof/>
+            <w:webHidden/>
+          </w:rPr>
+          <w:fldChar w:fldCharType="separate"/>
+        </w:r>
+        <w:r>
+          <w:rPr>
+            <w:noProof/>
+            <w:webHidden/>
+          </w:rPr>
+          <w:t>5</w:t>
+        </w:r>
+        <w:r>
+          <w:rPr>
+            <w:noProof/>
+            <w:webHidden/>
+          </w:rPr>
+          <w:fldChar w:fldCharType="end"/>
+        </w:r>
+      </w:hyperlink>
+    </w:p>
+    <w:p>
+      <w:pPr>
+        <w:pStyle w:val="TOC1"/>
+        <w:tabs>
+          <w:tab w:val="right" w:leader="dot" w:pos="9629"/>
+        </w:tabs>
+        <w:rPr>
+          <w:rFonts w:asciiTheme="minorHAnsi" w:eastAsiaTheme="minorEastAsia" w:hAnsiTheme="minorHAnsi" w:cstheme="minorBidi"/>
+          <w:noProof/>
+          <w:lang w:eastAsia="sr-Latn-CS"/>
+        </w:rPr>
+      </w:pPr>
+      <w:hyperlink w:anchor="_Toc24394446" w:history="1">
+        <w:r>
+          <w:rPr>
+            <w:rStyle w:val="Hyperlink"/>
+            <w:noProof/>
           </w:rPr>
           <w:t xml:space="preserve">Dodatak </w:t>
         </w:r>
         <w:r>
           <w:rPr>
             <w:rStyle w:val="Hyperlink"/>
+            <w:noProof/>
             <w:lang w:val="en-US"/>
           </w:rPr>
           <w:t>B</w:t>
         </w:r>
         <w:r>
           <w:rPr>
+            <w:noProof/>
             <w:webHidden/>
           </w:rPr>
           <w:tab/>
         </w:r>
         <w:r>
           <w:rPr>
+            <w:noProof/>
             <w:webHidden/>
           </w:rPr>
           <w:fldChar w:fldCharType="begin"/>
         </w:r>
         <w:r>
           <w:rPr>
+            <w:noProof/>
             <w:webHidden/>
           </w:rPr>
-          <w:instrText xml:space="preserve"> PAGEREF _Toc23591802 \h </w:instrText>
+          <w:instrText xml:space="preserve"> PAGEREF _Toc24394446 \h </w:instrText>
         </w:r>
         <w:r>
           <w:rPr>
+            <w:noProof/>
             <w:webHidden/>
           </w:rPr>
         </w:r>
         <w:r>
           <w:rPr>
+            <w:noProof/>
             <w:webHidden/>
           </w:rPr>
           <w:fldChar w:fldCharType="separate"/>
         </w:r>
         <w:r>
           <w:rPr>
+            <w:noProof/>
             <w:webHidden/>
           </w:rPr>
-          <w:t>4</w:t>
+          <w:t>6</w:t>
         </w:r>
         <w:r>
           <w:rPr>
+            <w:noProof/>
             <w:webHidden/>
           </w:rPr>
           <w:fldChar w:fldCharType="end"/>
@@ -7689,54 +7613,63 @@
           <w:tab w:val="right" w:leader="dot" w:pos="9629"/>
         </w:tabs>
         <w:rPr>
-          <w:rFonts w:eastAsia="Times New Roman"/>
+          <w:rFonts w:asciiTheme="minorHAnsi" w:eastAsiaTheme="minorEastAsia" w:hAnsiTheme="minorHAnsi" w:cstheme="minorBidi"/>
+          <w:noProof/>
           <w:lang w:eastAsia="sr-Latn-CS"/>
         </w:rPr>
       </w:pPr>
-      <w:hyperlink w:anchor="_Toc23591803" w:history="1">
+      <w:hyperlink w:anchor="_Toc24394447" w:history="1">
         <w:r>
           <w:rPr>
             <w:rStyle w:val="Hyperlink"/>
+            <w:noProof/>
           </w:rPr>
           <w:t>Podaci o kandidatu</w:t>
         </w:r>
         <w:r>
           <w:rPr>
+            <w:noProof/>
             <w:webHidden/>
           </w:rPr>
           <w:tab/>
         </w:r>
         <w:r>
           <w:rPr>
+            <w:noProof/>
             <w:webHidden/>
           </w:rPr>
           <w:fldChar w:fldCharType="begin"/>
         </w:r>
         <w:r>
           <w:rPr>
+            <w:noProof/>
             <w:webHidden/>
           </w:rPr>
-          <w:instrText xml:space="preserve"> PAGEREF _Toc23591803 \h </w:instrText>
+          <w:instrText xml:space="preserve"> PAGEREF _Toc24394447 \h </w:instrText>
         </w:r>
         <w:r>
           <w:rPr>
+            <w:noProof/>
             <w:webHidden/>
           </w:rPr>
         </w:r>
         <w:r>
           <w:rPr>
+            <w:noProof/>
             <w:webHidden/>
           </w:rPr>
           <w:fldChar w:fldCharType="separate"/>
         </w:r>
         <w:r>
           <w:rPr>
+            <w:noProof/>
             <w:webHidden/>
           </w:rPr>
-          <w:t>5</w:t>
+          <w:t>7</w:t>
         </w:r>
         <w:r>
           <w:rPr>
+            <w:noProof/>
             <w:webHidden/>
           </w:rPr>
           <w:fldChar w:fldCharType="end"/>
@@ -7768,7 +7701,7 @@
         <w:pStyle w:val="Heading1"/>
       </w:pPr>
       <w:bookmarkStart w:id="3" w:name="_Toc282691189"/>
-      <w:bookmarkStart w:id="4" w:name="_Toc23591798"/>
+      <w:bookmarkStart w:id="4" w:name="_Toc24394438"/>
       <w:r>
         <w:lastRenderedPageBreak/>
         <w:t>Uvod</w:t>
@@ -7789,6 +7722,7 @@
           <w:lang w:val="en-US"/>
         </w:rPr>
       </w:pPr>
+      <w:bookmarkStart w:id="5" w:name="_Toc24394439"/>
       <w:r>
         <w:rPr>
           <w:lang w:val="en-US"/>
@@ -7796,7 +7730,7 @@
         <w:t xml:space="preserve">Internet </w:t>
       </w:r>
       <w:r>
-        <w:t>trgovina</w:t>
+        <w:t>poslovanje</w:t>
       </w:r>
       <w:r>
         <w:rPr>
@@ -7809,26 +7743,19 @@
           <w:i/>
           <w:lang w:val="en-US"/>
         </w:rPr>
-        <w:t>eCommerce</w:t>
-      </w:r>
-    </w:p>
-    <w:p>
-      <w:r>
-        <w:t xml:space="preserve">Internet trgovina  predstavlja jedan  poslovni </w:t>
-      </w:r>
-      <w:r>
-        <w:t>model I</w:t>
+        <w:t>Ebusiness</w:t>
+      </w:r>
+      <w:bookmarkEnd w:id="5"/>
+    </w:p>
+    <w:p>
+      <w:r>
+        <w:t xml:space="preserve"> I</w:t>
       </w:r>
       <w:r>
         <w:t>nternet poslovanja</w:t>
       </w:r>
       <w:r>
-        <w:t xml:space="preserve"> </w:t>
-      </w:r>
-      <w:bookmarkStart w:id="5" w:name="_GoBack"/>
-      <w:bookmarkEnd w:id="5"/>
-      <w:r>
-        <w:t>(</w:t>
+        <w:t xml:space="preserve"> (</w:t>
       </w:r>
       <w:r>
         <w:rPr>
@@ -7840,13 +7767,10 @@
         <w:t>)</w:t>
       </w:r>
       <w:r>
-        <w:t>.</w:t>
-      </w:r>
-      <w:r>
-        <w:t xml:space="preserve"> </w:t>
-      </w:r>
-      <w:r>
-        <w:t xml:space="preserve"> Poslovni model  definisan je kao organizacija proizvoda, servisa, toka informacija kao i izvor prihoda i koristi za dobavljace i u kupce</w:t>
+        <w:t xml:space="preserve"> definiše više poslovnih modela. </w:t>
+      </w:r>
+      <w:r>
+        <w:t>Poslovni model  definisan je kao organizacija proizvoda, servisa, toka informacija kao i izvor prihoda i koristi za dobavljace i u kupce</w:t>
       </w:r>
       <w:sdt>
         <w:sdtPr>
@@ -7907,191 +7831,11 @@
     </w:p>
     <w:p>
       <w:r>
-        <w:t>Najčešće korišćeni modeli elektronskog poslovanja su:</w:t>
-      </w:r>
-    </w:p>
-    <w:p>
-      <w:pPr>
-        <w:pStyle w:val="ListParagraph"/>
-        <w:numPr>
-          <w:ilvl w:val="0"/>
-          <w:numId w:val="12"/>
-        </w:numPr>
-      </w:pPr>
-      <w:r>
-        <w:rPr>
-          <w:i/>
-        </w:rPr>
-        <w:t>e-commerce</w:t>
-      </w:r>
-      <w:r>
-        <w:t xml:space="preserve"> (e-trgovina)</w:t>
-      </w:r>
-      <w:r>
-        <w:t>,</w:t>
-      </w:r>
-    </w:p>
-    <w:p>
-      <w:pPr>
-        <w:pStyle w:val="ListParagraph"/>
-        <w:numPr>
-          <w:ilvl w:val="0"/>
-          <w:numId w:val="12"/>
-        </w:numPr>
-      </w:pPr>
-      <w:r>
-        <w:rPr>
-          <w:i/>
-        </w:rPr>
-        <w:t xml:space="preserve">e-shops </w:t>
-      </w:r>
-      <w:r>
-        <w:t>(e-prodavnice),</w:t>
-      </w:r>
-    </w:p>
-    <w:p>
-      <w:pPr>
-        <w:pStyle w:val="ListParagraph"/>
-        <w:numPr>
-          <w:ilvl w:val="0"/>
-          <w:numId w:val="12"/>
-        </w:numPr>
-      </w:pPr>
-      <w:r>
-        <w:rPr>
-          <w:i/>
-        </w:rPr>
-        <w:t>e-procurement (</w:t>
-      </w:r>
-      <w:r>
-        <w:t>e-nabavka),</w:t>
-      </w:r>
-    </w:p>
-    <w:p>
-      <w:pPr>
-        <w:pStyle w:val="ListParagraph"/>
-        <w:numPr>
-          <w:ilvl w:val="0"/>
-          <w:numId w:val="12"/>
-        </w:numPr>
-      </w:pPr>
-      <w:r>
-        <w:rPr>
-          <w:i/>
-        </w:rPr>
-        <w:t xml:space="preserve">e-aucions </w:t>
-      </w:r>
-      <w:r>
-        <w:t>(e-aukcija),</w:t>
-      </w:r>
-    </w:p>
-    <w:p>
-      <w:pPr>
-        <w:pStyle w:val="ListParagraph"/>
-        <w:numPr>
-          <w:ilvl w:val="0"/>
-          <w:numId w:val="12"/>
-        </w:numPr>
-      </w:pPr>
-      <w:r>
-        <w:rPr>
-          <w:i/>
-        </w:rPr>
-        <w:t xml:space="preserve">Virutal communities </w:t>
-      </w:r>
-      <w:r>
-        <w:t>(virtualne zajednice),</w:t>
-      </w:r>
-    </w:p>
-    <w:p>
-      <w:pPr>
-        <w:pStyle w:val="ListParagraph"/>
-        <w:numPr>
-          <w:ilvl w:val="0"/>
-          <w:numId w:val="12"/>
-        </w:numPr>
-      </w:pPr>
-      <w:r>
-        <w:rPr>
-          <w:i/>
-        </w:rPr>
-        <w:t>C</w:t>
-      </w:r>
-      <w:r>
-        <w:rPr>
-          <w:i/>
-        </w:rPr>
-        <w:t>ollaboration platforms</w:t>
-      </w:r>
-      <w:r>
-        <w:t xml:space="preserve"> (platforme za sardnju),</w:t>
-      </w:r>
-    </w:p>
-    <w:p>
-      <w:pPr>
-        <w:pStyle w:val="ListParagraph"/>
-        <w:numPr>
-          <w:ilvl w:val="0"/>
-          <w:numId w:val="12"/>
-        </w:numPr>
-        <w:rPr>
-          <w:i/>
-        </w:rPr>
-      </w:pPr>
-      <w:r>
-        <w:rPr>
-          <w:i/>
-        </w:rPr>
-        <w:t xml:space="preserve">Third-party Marketplace  </w:t>
-      </w:r>
-      <w:r>
-        <w:t>(treća strana tržišta),</w:t>
-      </w:r>
-    </w:p>
-    <w:p>
-      <w:pPr>
-        <w:pStyle w:val="ListParagraph"/>
-        <w:numPr>
-          <w:ilvl w:val="0"/>
-          <w:numId w:val="12"/>
-        </w:numPr>
-        <w:rPr>
-          <w:i/>
-        </w:rPr>
-      </w:pPr>
-      <w:r>
-        <w:rPr>
-          <w:i/>
-        </w:rPr>
-        <w:t xml:space="preserve">Value-chain Integrators </w:t>
-      </w:r>
-      <w:r>
-        <w:t>(integratori lanaca vrednosti),</w:t>
-      </w:r>
-    </w:p>
-    <w:p>
-      <w:pPr>
-        <w:pStyle w:val="ListParagraph"/>
-        <w:numPr>
-          <w:ilvl w:val="0"/>
-          <w:numId w:val="12"/>
-        </w:numPr>
-        <w:rPr>
-          <w:i/>
-        </w:rPr>
-      </w:pPr>
-      <w:r>
-        <w:rPr>
-          <w:i/>
-        </w:rPr>
-        <w:t>Information Brokerage</w:t>
-      </w:r>
-      <w:r>
-        <w:t xml:space="preserve"> (brokerstvo informacija)</w:t>
+        <w:t>Najčešće korišćeni modeli elektronskog poslovanja su</w:t>
       </w:r>
       <w:sdt>
         <w:sdtPr>
-          <w:id w:val="2021577826"/>
+          <w:id w:val="1603077256"/>
           <w:citation/>
         </w:sdtPr>
         <w:sdtContent>
@@ -8142,9 +7886,211 @@
           </w:r>
         </w:sdtContent>
       </w:sdt>
+      <w:r>
+        <w:t>:</w:t>
+      </w:r>
+    </w:p>
+    <w:p>
+      <w:pPr>
+        <w:pStyle w:val="ListParagraph"/>
+        <w:numPr>
+          <w:ilvl w:val="0"/>
+          <w:numId w:val="12"/>
+        </w:numPr>
+      </w:pPr>
+      <w:r>
+        <w:rPr>
+          <w:i/>
+        </w:rPr>
+        <w:t>e-commerce</w:t>
+      </w:r>
+      <w:r>
+        <w:t xml:space="preserve"> (e-trgovina)</w:t>
+      </w:r>
+      <w:r>
+        <w:t>,</w:t>
+      </w:r>
+    </w:p>
+    <w:p>
+      <w:pPr>
+        <w:pStyle w:val="ListParagraph"/>
+        <w:numPr>
+          <w:ilvl w:val="0"/>
+          <w:numId w:val="12"/>
+        </w:numPr>
+      </w:pPr>
+      <w:r>
+        <w:rPr>
+          <w:i/>
+        </w:rPr>
+        <w:t xml:space="preserve">e-shops </w:t>
+      </w:r>
+      <w:r>
+        <w:t>(e-prodavnice),</w:t>
+      </w:r>
+    </w:p>
+    <w:p>
+      <w:pPr>
+        <w:pStyle w:val="ListParagraph"/>
+        <w:numPr>
+          <w:ilvl w:val="0"/>
+          <w:numId w:val="12"/>
+        </w:numPr>
+      </w:pPr>
+      <w:r>
+        <w:rPr>
+          <w:i/>
+        </w:rPr>
+        <w:t>e-procurement (</w:t>
+      </w:r>
+      <w:r>
+        <w:t>e-nabavka),</w:t>
+      </w:r>
+    </w:p>
+    <w:p>
+      <w:pPr>
+        <w:pStyle w:val="ListParagraph"/>
+        <w:numPr>
+          <w:ilvl w:val="0"/>
+          <w:numId w:val="12"/>
+        </w:numPr>
+      </w:pPr>
+      <w:r>
+        <w:rPr>
+          <w:i/>
+        </w:rPr>
+        <w:t xml:space="preserve">e-aucions </w:t>
+      </w:r>
+      <w:r>
+        <w:t>(e-aukcija),</w:t>
+      </w:r>
+    </w:p>
+    <w:p>
+      <w:pPr>
+        <w:pStyle w:val="ListParagraph"/>
+        <w:numPr>
+          <w:ilvl w:val="0"/>
+          <w:numId w:val="12"/>
+        </w:numPr>
+      </w:pPr>
+      <w:r>
+        <w:rPr>
+          <w:i/>
+        </w:rPr>
+        <w:t xml:space="preserve">Virutal communities </w:t>
+      </w:r>
+      <w:r>
+        <w:t>(virtualne zajednice),</w:t>
+      </w:r>
+    </w:p>
+    <w:p>
+      <w:pPr>
+        <w:pStyle w:val="ListParagraph"/>
+        <w:numPr>
+          <w:ilvl w:val="0"/>
+          <w:numId w:val="12"/>
+        </w:numPr>
+      </w:pPr>
+      <w:r>
+        <w:rPr>
+          <w:i/>
+        </w:rPr>
+        <w:t>C</w:t>
+      </w:r>
+      <w:r>
+        <w:rPr>
+          <w:i/>
+        </w:rPr>
+        <w:t>ollaboration platforms</w:t>
+      </w:r>
+      <w:r>
+        <w:t xml:space="preserve"> (platforme za sardnju),</w:t>
+      </w:r>
+    </w:p>
+    <w:p>
+      <w:pPr>
+        <w:pStyle w:val="ListParagraph"/>
+        <w:numPr>
+          <w:ilvl w:val="0"/>
+          <w:numId w:val="12"/>
+        </w:numPr>
+        <w:rPr>
+          <w:i/>
+        </w:rPr>
+      </w:pPr>
+      <w:r>
+        <w:rPr>
+          <w:i/>
+        </w:rPr>
+        <w:t xml:space="preserve">Third-party Marketplace  </w:t>
+      </w:r>
+      <w:r>
+        <w:t>(treća strana tržišta),</w:t>
+      </w:r>
+    </w:p>
+    <w:p>
+      <w:pPr>
+        <w:pStyle w:val="ListParagraph"/>
+        <w:numPr>
+          <w:ilvl w:val="0"/>
+          <w:numId w:val="12"/>
+        </w:numPr>
+        <w:rPr>
+          <w:i/>
+        </w:rPr>
+      </w:pPr>
+      <w:r>
+        <w:rPr>
+          <w:i/>
+        </w:rPr>
+        <w:t xml:space="preserve">Value-chain Integrators </w:t>
+      </w:r>
+      <w:r>
+        <w:t>(integratori lanaca vrednosti),</w:t>
+      </w:r>
+    </w:p>
+    <w:p>
+      <w:pPr>
+        <w:pStyle w:val="ListParagraph"/>
+        <w:numPr>
+          <w:ilvl w:val="0"/>
+          <w:numId w:val="12"/>
+        </w:numPr>
+        <w:rPr>
+          <w:i/>
+        </w:rPr>
+      </w:pPr>
+      <w:r>
+        <w:rPr>
+          <w:i/>
+        </w:rPr>
+        <w:t>Information Brokerage</w:t>
+      </w:r>
+      <w:r>
+        <w:t xml:space="preserve"> (brokerstvo informacija)</w:t>
+      </w:r>
+      <w:r>
+        <w:t>.</w:t>
+      </w:r>
     </w:p>
     <w:p/>
     <w:p>
+      <w:pPr>
+        <w:pStyle w:val="Heading2"/>
+      </w:pPr>
+      <w:bookmarkStart w:id="6" w:name="_Toc24394440"/>
+      <w:r>
+        <w:t>Internet trgovina- Ecommerce</w:t>
+      </w:r>
+      <w:bookmarkEnd w:id="6"/>
+    </w:p>
+    <w:p>
+      <w:r>
+        <w:t xml:space="preserve">Internet trgovina  predstavlja jedan  poslovni model Internet poslovanja. </w:t>
+      </w:r>
+      <w:r>
+        <w:t xml:space="preserve"> </w:t>
+      </w:r>
       <w:r>
         <w:t>Internet</w:t>
       </w:r>
@@ -8307,7 +8253,13 @@
         </w:numPr>
       </w:pPr>
       <w:r>
-        <w:t>digitalna dobra (audio knjige, slike),</w:t>
+        <w:t xml:space="preserve">digitalna dobra (audio knjige, </w:t>
+      </w:r>
+      <w:r>
+        <w:t>fotografije</w:t>
+      </w:r>
+      <w:r>
+        <w:t>),</w:t>
       </w:r>
     </w:p>
     <w:p>
@@ -8467,14 +8419,11 @@
         <w:rPr>
           <w:i/>
         </w:rPr>
+        <w:lastRenderedPageBreak/>
         <w:t>Consumer to Businesss-</w:t>
       </w:r>
       <w:r>
-        <w:t xml:space="preserve"> predstavlja slučaj kada pojedinac prodaje svoje proizvode nekoj organizaciji (fotograf proda licencu nekoj organizaciji da koristi neku njegovu fotografiju</w:t>
-      </w:r>
-      <w:bookmarkStart w:id="6" w:name="_Toc23591799"/>
-      <w:r>
-        <w:t>.</w:t>
+        <w:t xml:space="preserve"> predstavlja slučaj kada pojedinac prodaje svoje proizvode nekoj organizaciji (fotograf proda licencu nekoj organizaciji da koristi neku njegovu fotografiju.</w:t>
       </w:r>
       <w:sdt>
         <w:sdtPr>
@@ -8530,17 +8479,515 @@
         </w:sdtContent>
       </w:sdt>
     </w:p>
+    <w:p>
+      <w:pPr>
+        <w:pStyle w:val="Heading2"/>
+        <w:rPr>
+          <w:i w:val="0"/>
+        </w:rPr>
+      </w:pPr>
+    </w:p>
+    <w:p>
+      <w:pPr>
+        <w:ind w:left="360"/>
+      </w:pPr>
+      <w:r>
+        <w:t>Preduslovi</w:t>
+      </w:r>
+    </w:p>
+    <w:p>
+      <w:pPr>
+        <w:pStyle w:val="Heading2"/>
+      </w:pPr>
+      <w:bookmarkStart w:id="7" w:name="_Toc24394441"/>
+      <w:r>
+        <w:t>Internet prodavnica</w:t>
+      </w:r>
+      <w:r>
+        <w:t>- Eshop</w:t>
+      </w:r>
+      <w:bookmarkEnd w:id="7"/>
+    </w:p>
+    <w:p>
+      <w:pPr>
+        <w:rPr>
+          <w:lang w:val="en-US"/>
+        </w:rPr>
+      </w:pPr>
+      <w:r>
+        <w:t>Internet prodavnica  predstavlja jedan  poslovni model internet poslovanja.  Internet prodavnica predstavlja  web sajt na kom fizičko ili pravno lice prodaje svoje proizvode ili usluge putem interneta.  Ona predstavlja virtualnu reprezentaciju fizičke prodavnice koju  kupci mogu da posete u svakom trenutku koristeći  veb pretraživač putem računara, mobilnih telefona i drugih uređaja. (Internet prodavnice putem internet trgovine obavljaju prenos novčanih sredstava i informacija koje su potrebne kako bi se izvršila trgovina.)</w:t>
+      </w:r>
+    </w:p>
     <w:p/>
+    <w:p>
+      <w:pPr>
+        <w:pStyle w:val="Heading2"/>
+      </w:pPr>
+      <w:bookmarkStart w:id="8" w:name="_Toc24394442"/>
+      <w:r>
+        <w:t>Prednosti  i nedostaci kupovine putem interneta</w:t>
+      </w:r>
+      <w:bookmarkEnd w:id="8"/>
+    </w:p>
+    <w:p>
+      <w:r>
+        <w:t>Kada se posmatraju prednosti i nedostaci ovakvog vida trgovine, treba imati u vidu obe strane koje učestvuju  u njoj. Sa st</w:t>
+      </w:r>
+      <w:r>
+        <w:t>ano</w:t>
+      </w:r>
+      <w:r>
+        <w:t>višta kupca prednosti koje se javljaju su sledeće:</w:t>
+      </w:r>
+    </w:p>
+    <w:p>
+      <w:pPr>
+        <w:pStyle w:val="ListParagraph"/>
+        <w:numPr>
+          <w:ilvl w:val="0"/>
+          <w:numId w:val="12"/>
+        </w:numPr>
+        <w:rPr>
+          <w:lang w:val="en-US"/>
+        </w:rPr>
+      </w:pPr>
+      <w:r>
+        <w:rPr>
+          <w:lang w:val="en-US"/>
+        </w:rPr>
+        <w:t xml:space="preserve">Dostupnost </w:t>
+      </w:r>
+    </w:p>
+    <w:p>
+      <w:pPr>
+        <w:pStyle w:val="ListParagraph"/>
+        <w:rPr>
+          <w:lang w:val="en-US"/>
+        </w:rPr>
+      </w:pPr>
+      <w:r>
+        <w:rPr>
+          <w:lang w:val="en-US"/>
+        </w:rPr>
+        <w:t xml:space="preserve">Internet prodavnice za razliku od fizičkih nemaju ograničeno radno vreme. </w:t>
+      </w:r>
+      <w:r>
+        <w:t>Sajt prodavnice bi trebao biti dostupan sve vreme</w:t>
+      </w:r>
+      <w:r>
+        <w:rPr>
+          <w:lang w:val="en-US"/>
+        </w:rPr>
+        <w:t xml:space="preserve"> ,  m</w:t>
+      </w:r>
+      <w:r>
+        <w:rPr>
+          <w:lang w:val="en-US"/>
+        </w:rPr>
+        <w:t>oguće je da postoji radno vreme službe za  korisničku podršku</w:t>
+      </w:r>
+      <w:r>
+        <w:rPr>
+          <w:lang w:val="en-US"/>
+        </w:rPr>
+        <w:t xml:space="preserve">, </w:t>
+      </w:r>
+      <w:r>
+        <w:rPr>
+          <w:lang w:val="en-US"/>
+        </w:rPr>
+        <w:t>međutim njeno odsustvo ne sprečava mušteriju da izvrši kupovinu.</w:t>
+      </w:r>
+    </w:p>
+    <w:p>
+      <w:pPr>
+        <w:pStyle w:val="ListParagraph"/>
+        <w:numPr>
+          <w:ilvl w:val="0"/>
+          <w:numId w:val="12"/>
+        </w:numPr>
+        <w:rPr>
+          <w:lang w:val="en-US"/>
+        </w:rPr>
+      </w:pPr>
+      <w:r>
+        <w:rPr>
+          <w:lang w:val="en-US"/>
+        </w:rPr>
+        <w:t>Ušteda novca</w:t>
+      </w:r>
+    </w:p>
+    <w:p>
+      <w:pPr>
+        <w:pStyle w:val="ListParagraph"/>
+        <w:rPr>
+          <w:lang w:val="en-US"/>
+        </w:rPr>
+      </w:pPr>
+      <w:r>
+        <w:rPr>
+          <w:lang w:val="en-US"/>
+        </w:rPr>
+        <w:t>Kupci mogu da lako uporede cene i proizvode i samim tim pronađu ponudu koja im najviše odgovara. Ovo je moguće naravno i sa fizički prodavnicama ali je uloženi napor i vreme mnogo veće, jer za razliku od posećivanja druge internet stranice osoba mora da fizički poseti drugu prodavnicu, ili da pronađe sličan proizvod u istoj prodavnici.</w:t>
+      </w:r>
+    </w:p>
+    <w:p>
+      <w:pPr>
+        <w:pStyle w:val="ListParagraph"/>
+        <w:numPr>
+          <w:ilvl w:val="0"/>
+          <w:numId w:val="12"/>
+        </w:numPr>
+        <w:rPr>
+          <w:lang w:val="en-US"/>
+        </w:rPr>
+      </w:pPr>
+      <w:r>
+        <w:rPr>
+          <w:lang w:val="en-US"/>
+        </w:rPr>
+        <w:t>Ušteda vremena</w:t>
+      </w:r>
+    </w:p>
+    <w:p>
+      <w:pPr>
+        <w:pStyle w:val="ListParagraph"/>
+      </w:pPr>
+      <w:r>
+        <w:t>Sam odlazak u prodavnicu po sebi  zahte</w:t>
+      </w:r>
+      <w:r>
+        <w:t>va vreme, zatim pronalazak proizvoda,  gužva u prodavnici i čekanje u redu za plaćanje proizvode dodatan utrošak vremena.</w:t>
+      </w:r>
+    </w:p>
+    <w:p>
+      <w:pPr>
+        <w:pStyle w:val="ListParagraph"/>
+        <w:numPr>
+          <w:ilvl w:val="0"/>
+          <w:numId w:val="12"/>
+        </w:numPr>
+      </w:pPr>
+      <w:r>
+        <w:t>Pronalazak ređe dostupnih proizvoda</w:t>
+      </w:r>
+    </w:p>
+    <w:p>
+      <w:pPr>
+        <w:pStyle w:val="ListParagraph"/>
+      </w:pPr>
+      <w:r>
+        <w:t>Pronalazak ređe</w:t>
+      </w:r>
+      <w:r>
+        <w:rPr>
+          <w:lang w:val="en-US"/>
+        </w:rPr>
+        <w:t xml:space="preserve"> </w:t>
+      </w:r>
+      <w:r>
+        <w:t>dostupnih proizvoda je lakši upotrebom interneta, budući da će se pri pretrazi datog termina izlistati prodavnice koje proizvod imaju u asortimanu.</w:t>
+      </w:r>
+    </w:p>
+    <w:p>
+      <w:pPr>
+        <w:pStyle w:val="ListParagraph"/>
+        <w:numPr>
+          <w:ilvl w:val="0"/>
+          <w:numId w:val="12"/>
+        </w:numPr>
+      </w:pPr>
+      <w:r>
+        <w:t>Pouzdanost dostupnosti proizvoda</w:t>
+      </w:r>
+    </w:p>
+    <w:p>
+      <w:pPr>
+        <w:pStyle w:val="ListParagraph"/>
+      </w:pPr>
+      <w:r>
+        <w:t>Ceo sistem internet prodavnice je povezan, tako da kada se izvrši prodaja, to se registruje i beleži se stanje proizvoda na zalihama, kada novi kupac dođe na stranicu odmah može da se uveri da li je proizvod dostupan. Kod fizičkih prodavnica potrebno je da se ode u prodavnicu  i proveri da li je neki proizvod trenutno dostupan.</w:t>
+      </w:r>
+    </w:p>
+    <w:p>
+      <w:pPr>
+        <w:pStyle w:val="ListParagraph"/>
+      </w:pPr>
+    </w:p>
+    <w:p>
+      <w:r>
+        <w:t>Prednosti fizičke prodavnice :</w:t>
+      </w:r>
+    </w:p>
+    <w:p>
+      <w:pPr>
+        <w:pStyle w:val="ListParagraph"/>
+        <w:numPr>
+          <w:ilvl w:val="0"/>
+          <w:numId w:val="12"/>
+        </w:numPr>
+      </w:pPr>
+      <w:r>
+        <w:t>Kupci imaju mogućnost da fizički osete proizvod</w:t>
+      </w:r>
+    </w:p>
+    <w:p>
+      <w:pPr>
+        <w:ind w:left="720"/>
+      </w:pPr>
+      <w:r>
+        <w:t>Posebno kod kupovine ličnih proizvoda poput odeće,  proizvoda kod kojih žele da se uvere u kvalitet izrade poput nameštaja, sirovih namirnica kako bi se uverili u svežinu istih.</w:t>
+      </w:r>
+    </w:p>
+    <w:p>
+      <w:pPr>
+        <w:pStyle w:val="ListParagraph"/>
+        <w:numPr>
+          <w:ilvl w:val="0"/>
+          <w:numId w:val="12"/>
+        </w:numPr>
+      </w:pPr>
+      <w:r>
+        <w:t>Ne čeka se na dostavu</w:t>
+      </w:r>
+    </w:p>
+    <w:p>
+      <w:pPr>
+        <w:pStyle w:val="ListParagraph"/>
+      </w:pPr>
+      <w:r>
+        <w:lastRenderedPageBreak/>
+        <w:t xml:space="preserve">Proizvod koji se kupuje u prodavnici je odmah dostupan, nema potrebe za čekanjem na dostavu kao što je slučaj sa kupovinom na internetu. </w:t>
+      </w:r>
+    </w:p>
+    <w:p>
+      <w:pPr>
+        <w:pStyle w:val="ListParagraph"/>
+        <w:numPr>
+          <w:ilvl w:val="0"/>
+          <w:numId w:val="12"/>
+        </w:numPr>
+      </w:pPr>
+      <w:r>
+        <w:t>Kupac izbegava troškove dostave</w:t>
+      </w:r>
+    </w:p>
+    <w:p>
+      <w:pPr>
+        <w:pStyle w:val="ListParagraph"/>
+      </w:pPr>
+      <w:r>
+        <w:t>Budući d</w:t>
+      </w:r>
+      <w:r>
+        <w:t>a kupuje proizvod koji je već prisutan,</w:t>
+      </w:r>
+      <w:r>
+        <w:t xml:space="preserve"> ne postoji dodatni trošak koji kupac mora da plati. Trošak dostave tog proizvoda je svakako uračunat u cenu proizvoda koji kupac kupuje, i kupac će ga nesvesno platiti. Slična stvar se dešava i u internet trgovini, ukoliko troškove dostave snosi prodavac. Prodavac naravno u tom slučaju </w:t>
+      </w:r>
+      <w:r>
+        <w:t xml:space="preserve">takođe </w:t>
+      </w:r>
+      <w:r>
+        <w:t>uračunava cenu dostave u cenu proizvoda</w:t>
+      </w:r>
+      <w:r>
+        <w:t>, samo kupac ima veću svest o tome.</w:t>
+      </w:r>
+    </w:p>
+    <w:p>
+      <w:pPr>
+        <w:pStyle w:val="ListParagraph"/>
+        <w:numPr>
+          <w:ilvl w:val="0"/>
+          <w:numId w:val="12"/>
+        </w:numPr>
+      </w:pPr>
+      <w:r>
+        <w:t>Izbegavanje povrata</w:t>
+      </w:r>
+    </w:p>
+    <w:p>
+      <w:pPr>
+        <w:pStyle w:val="ListParagraph"/>
+      </w:pPr>
+      <w:r>
+        <w:t>Budući da je proizvod fizički dostupan kupcu u trenutku kupovine,mala je šansa da će kupac želeti da vrati proizvod posle kupovine usled nezadovoljstva istim.</w:t>
+      </w:r>
+      <w:r>
+        <w:t xml:space="preserve"> Jednostavno je proizvod dostupan kupcu u trenutku kupovine i  može doneti bolju odluku da li mu taj proizvod odgovara ili ne.</w:t>
+      </w:r>
+      <w:r>
+        <w:t xml:space="preserve"> </w:t>
+      </w:r>
+      <w:r>
+        <w:t xml:space="preserve"> </w:t>
+      </w:r>
+      <w:r>
+        <w:t>Kod interne</w:t>
+      </w:r>
+      <w:r>
+        <w:t>t</w:t>
+      </w:r>
+      <w:r>
+        <w:t xml:space="preserve"> prodavnice se </w:t>
+      </w:r>
+      <w:r>
+        <w:t xml:space="preserve">povrati javljaju </w:t>
+      </w:r>
+      <w:r>
+        <w:t>češće</w:t>
+      </w:r>
+      <w:r>
+        <w:t xml:space="preserve"> budući da kupac fizički nema proizvod koji može da oseti. U slučaju povrata</w:t>
+      </w:r>
+      <w:r>
+        <w:t xml:space="preserve"> kupac mora da prolazi čitavu proceduru oko vraćanja neželjenog proiz</w:t>
+      </w:r>
+      <w:r>
+        <w:t>voda prodavcu.  Takođe vraćanje proizvoda u prodavnicu puno je jednostavnije nego vraćati proizvod  koji je kupljen putem interneta.</w:t>
+      </w:r>
+    </w:p>
+    <w:p>
+      <w:pPr>
+        <w:pStyle w:val="ListParagraph"/>
+        <w:numPr>
+          <w:ilvl w:val="0"/>
+          <w:numId w:val="12"/>
+        </w:numPr>
+      </w:pPr>
+      <w:r>
+        <w:t>Socijalna aktivnost</w:t>
+      </w:r>
+    </w:p>
+    <w:p>
+      <w:pPr>
+        <w:pStyle w:val="ListParagraph"/>
+      </w:pPr>
+      <w:r>
+        <w:t>Za mnoge, čin kupovine predstavlja na neki način i vid druženja ukoliko se obavlja u društvu.</w:t>
+      </w:r>
+    </w:p>
     <w:p/>
     <w:p>
+      <w:r>
+        <w:t>Sa stanovišta prodavca prodaja putem internet prodavni</w:t>
+      </w:r>
+      <w:r>
+        <w:t>ca takođe donosi neke prednosti. Ove pre</w:t>
+      </w:r>
+      <w:r>
+        <w:t>dnosti su u glavnom rezultat ne</w:t>
+      </w:r>
+      <w:r>
+        <w:t>postojanja</w:t>
+      </w:r>
+      <w:r>
+        <w:t xml:space="preserve"> prepreka prouzrokovanih postojanjem fizičkog objekta na određenom mestu</w:t>
+      </w:r>
+      <w:r>
+        <w:t>.</w:t>
+      </w:r>
+    </w:p>
+    <w:p>
+      <w:pPr>
+        <w:pStyle w:val="ListParagraph"/>
+        <w:numPr>
+          <w:ilvl w:val="0"/>
+          <w:numId w:val="12"/>
+        </w:numPr>
+      </w:pPr>
+      <w:r>
+        <w:t>Broj potencijalnih kupaca</w:t>
+      </w:r>
+    </w:p>
+    <w:p>
+      <w:pPr>
+        <w:pStyle w:val="ListParagraph"/>
+      </w:pPr>
+      <w:r>
+        <w:t xml:space="preserve">Sa fizičkom prodavnicom broj potencijalnih kupaca na kraju zavisi od broja ljudi koji se nalaze  u relativnoj blizini objekta.  Ljudi koji se ne nalaze u tom krugu, jednostavno će pronaći drugi način da dođu to željenog proizvoda. </w:t>
+      </w:r>
+    </w:p>
+    <w:p>
+      <w:pPr>
+        <w:pStyle w:val="ListParagraph"/>
+      </w:pPr>
+      <w:r>
+        <w:t xml:space="preserve">Internet prodavnica </w:t>
+      </w:r>
+      <w:r>
+        <w:t>nema  ovakvo ograničenje, budući da ljudi ne moraju fizički da je posete, i  potencijalni kupci postaju svi koji poseduju uređaj i pristup konekciji na internet.</w:t>
+      </w:r>
+    </w:p>
+    <w:p>
+      <w:pPr>
+        <w:pStyle w:val="ListParagraph"/>
+        <w:numPr>
+          <w:ilvl w:val="0"/>
+          <w:numId w:val="12"/>
+        </w:numPr>
+      </w:pPr>
+      <w:r>
+        <w:t>Troškovi</w:t>
+      </w:r>
+    </w:p>
+    <w:p>
+      <w:pPr>
+        <w:pStyle w:val="ListParagraph"/>
+      </w:pPr>
+      <w:r>
+        <w:t>Troškovi otvaranja i vođenja internet prodavnice su daleko manji nego što je to slučaj sa fizičkom prodavnicom.</w:t>
+      </w:r>
+    </w:p>
+    <w:p>
+      <w:pPr>
+        <w:pStyle w:val="ListParagraph"/>
+        <w:numPr>
+          <w:ilvl w:val="0"/>
+          <w:numId w:val="12"/>
+        </w:numPr>
+      </w:pPr>
+      <w:r>
+        <w:t>Dostupnost</w:t>
+      </w:r>
+    </w:p>
+    <w:p>
+      <w:pPr>
+        <w:pStyle w:val="ListParagraph"/>
+      </w:pPr>
+      <w:r>
+        <w:t>Ne postoji radno vreme, te se tr</w:t>
+      </w:r>
+      <w:r>
+        <w:t>govina može odvijati neprestano, što omogućava veći profit trgovcima.</w:t>
+      </w:r>
+    </w:p>
+    <w:p>
+      <w:pPr>
+        <w:pStyle w:val="ListParagraph"/>
+      </w:pPr>
+    </w:p>
+    <w:p>
+      <w:pPr>
+        <w:pStyle w:val="Heading2"/>
+      </w:pPr>
+      <w:r>
+        <w:t>Specifikacija internet prodavnice</w:t>
+      </w:r>
+      <w:bookmarkStart w:id="9" w:name="_GoBack"/>
+      <w:bookmarkEnd w:id="9"/>
+    </w:p>
+    <w:p>
       <w:pPr>
         <w:pStyle w:val="Heading1"/>
       </w:pPr>
+      <w:bookmarkStart w:id="10" w:name="_Toc24394443"/>
       <w:r>
         <w:t>Zaključak</w:t>
       </w:r>
       <w:bookmarkEnd w:id="3"/>
-      <w:bookmarkEnd w:id="6"/>
+      <w:bookmarkEnd w:id="10"/>
     </w:p>
     <w:p/>
     <w:p>
@@ -8587,6 +9034,7 @@
         <w:jc w:val="both"/>
       </w:pPr>
       <w:r>
+        <w:lastRenderedPageBreak/>
         <w:tab/>
       </w:r>
       <w:r>
@@ -8625,14 +9073,14 @@
       <w:pPr>
         <w:pStyle w:val="Heading1"/>
       </w:pPr>
-      <w:bookmarkStart w:id="7" w:name="_Toc282691190"/>
-      <w:bookmarkStart w:id="8" w:name="_Toc23591800"/>
+      <w:bookmarkStart w:id="11" w:name="_Toc282691190"/>
+      <w:bookmarkStart w:id="12" w:name="_Toc24394444"/>
       <w:r>
         <w:lastRenderedPageBreak/>
         <w:t>Literatura</w:t>
       </w:r>
-      <w:bookmarkEnd w:id="7"/>
-      <w:bookmarkEnd w:id="8"/>
+      <w:bookmarkEnd w:id="11"/>
+      <w:bookmarkEnd w:id="12"/>
     </w:p>
     <w:p/>
     <w:p>
@@ -8773,14 +9221,14 @@
       <w:pPr>
         <w:pStyle w:val="Heading1"/>
       </w:pPr>
-      <w:bookmarkStart w:id="9" w:name="_Toc282691191"/>
-      <w:bookmarkStart w:id="10" w:name="_Toc23591801"/>
+      <w:bookmarkStart w:id="13" w:name="_Toc282691191"/>
+      <w:bookmarkStart w:id="14" w:name="_Toc24394445"/>
       <w:r>
         <w:lastRenderedPageBreak/>
         <w:t>Dodatak A</w:t>
       </w:r>
-      <w:bookmarkEnd w:id="9"/>
-      <w:bookmarkEnd w:id="10"/>
+      <w:bookmarkEnd w:id="13"/>
+      <w:bookmarkEnd w:id="14"/>
     </w:p>
     <w:p/>
     <w:p>
@@ -8818,7 +9266,7 @@
       <w:r>
         <w:br w:type="page"/>
       </w:r>
-      <w:bookmarkStart w:id="11" w:name="_Toc282691193"/>
+      <w:bookmarkStart w:id="15" w:name="_Toc282691193"/>
       <w:r>
         <w:lastRenderedPageBreak/>
         <w:t xml:space="preserve"> </w:t>
@@ -8831,18 +9279,18 @@
           <w:lang w:val="en-US"/>
         </w:rPr>
       </w:pPr>
-      <w:bookmarkStart w:id="12" w:name="_Toc23591802"/>
+      <w:bookmarkStart w:id="16" w:name="_Toc24394446"/>
       <w:r>
         <w:t xml:space="preserve">Dodatak </w:t>
       </w:r>
-      <w:bookmarkEnd w:id="11"/>
+      <w:bookmarkEnd w:id="15"/>
       <w:r>
         <w:rPr>
           <w:lang w:val="en-US"/>
         </w:rPr>
         <w:t>B</w:t>
       </w:r>
-      <w:bookmarkEnd w:id="12"/>
+      <w:bookmarkEnd w:id="16"/>
     </w:p>
     <w:p/>
     <w:p>
@@ -8957,14 +9405,14 @@
       <w:r>
         <w:br w:type="page"/>
       </w:r>
-      <w:bookmarkStart w:id="13" w:name="_Toc282691194"/>
-      <w:bookmarkStart w:id="14" w:name="_Toc23591803"/>
+      <w:bookmarkStart w:id="17" w:name="_Toc282691194"/>
+      <w:bookmarkStart w:id="18" w:name="_Toc24394447"/>
       <w:r>
         <w:lastRenderedPageBreak/>
         <w:t>Podaci o kandidatu</w:t>
       </w:r>
-      <w:bookmarkEnd w:id="13"/>
-      <w:bookmarkEnd w:id="14"/>
+      <w:bookmarkEnd w:id="17"/>
+      <w:bookmarkEnd w:id="18"/>
     </w:p>
     <w:p/>
     <w:p>
@@ -9088,6 +9536,7 @@
     </w:r>
     <w:r>
       <w:rPr>
+        <w:noProof/>
         <w:sz w:val="18"/>
         <w:szCs w:val="18"/>
         <w:lang w:val="sr-Latn-RS"/>
@@ -9193,11 +9642,12 @@
     </w:r>
     <w:r>
       <w:rPr>
+        <w:noProof/>
         <w:sz w:val="18"/>
         <w:szCs w:val="18"/>
         <w:lang w:val="sr-Latn-RS"/>
       </w:rPr>
-      <w:t>1</w:t>
+      <w:t>3</w:t>
     </w:r>
     <w:r>
       <w:rPr>
@@ -9263,14 +9713,6 @@
       <w:gridCol w:w="2268"/>
     </w:tblGrid>
     <w:tr>
-      <w:tblPrEx>
-        <w:tblCellMar>
-          <w:top w:w="0" w:type="dxa"/>
-          <w:left w:w="0" w:type="dxa"/>
-          <w:bottom w:w="0" w:type="dxa"/>
-          <w:right w:w="0" w:type="dxa"/>
-        </w:tblCellMar>
-      </w:tblPrEx>
       <w:trPr>
         <w:cantSplit/>
         <w:trHeight w:val="345"/>
@@ -9499,14 +9941,6 @@
       </w:tc>
     </w:tr>
     <w:tr>
-      <w:tblPrEx>
-        <w:tblCellMar>
-          <w:top w:w="0" w:type="dxa"/>
-          <w:left w:w="0" w:type="dxa"/>
-          <w:bottom w:w="0" w:type="dxa"/>
-          <w:right w:w="0" w:type="dxa"/>
-        </w:tblCellMar>
-      </w:tblPrEx>
       <w:trPr>
         <w:cantSplit/>
         <w:trHeight w:val="345"/>
@@ -9579,14 +10013,6 @@
       </w:tc>
     </w:tr>
     <w:tr>
-      <w:tblPrEx>
-        <w:tblCellMar>
-          <w:top w:w="0" w:type="dxa"/>
-          <w:left w:w="0" w:type="dxa"/>
-          <w:bottom w:w="0" w:type="dxa"/>
-          <w:right w:w="0" w:type="dxa"/>
-        </w:tblCellMar>
-      </w:tblPrEx>
       <w:trPr>
         <w:cantSplit/>
         <w:trHeight w:val="345"/>
@@ -9699,14 +10125,6 @@
       </w:tc>
     </w:tr>
     <w:tr>
-      <w:tblPrEx>
-        <w:tblCellMar>
-          <w:top w:w="0" w:type="dxa"/>
-          <w:left w:w="0" w:type="dxa"/>
-          <w:bottom w:w="0" w:type="dxa"/>
-          <w:right w:w="0" w:type="dxa"/>
-        </w:tblCellMar>
-      </w:tblPrEx>
       <w:trPr>
         <w:cantSplit/>
         <w:trHeight w:val="345"/>
@@ -9842,10 +10260,11 @@
     <w:r>
       <w:rPr>
         <w:smallCaps/>
+        <w:noProof/>
         <w:sz w:val="18"/>
         <w:szCs w:val="18"/>
       </w:rPr>
-      <w:t>Uvod</w:t>
+      <w:t>Zaključak</w:t>
     </w:r>
     <w:r>
       <w:rPr>
@@ -10069,6 +10488,232 @@
     </w:lvl>
   </w:abstractNum>
   <w:abstractNum w:abstractNumId="2">
+    <w:nsid w:val="05B2280D"/>
+    <w:multiLevelType w:val="hybridMultilevel"/>
+    <w:tmpl w:val="38A81386"/>
+    <w:lvl w:ilvl="0" w:tplc="FE909220">
+      <w:start w:val="5"/>
+      <w:numFmt w:val="bullet"/>
+      <w:lvlText w:val=""/>
+      <w:lvlJc w:val="left"/>
+      <w:pPr>
+        <w:ind w:left="720" w:hanging="360"/>
+      </w:pPr>
+      <w:rPr>
+        <w:rFonts w:ascii="Symbol" w:eastAsia="Calibri" w:hAnsi="Symbol" w:cs="Times New Roman" w:hint="default"/>
+      </w:rPr>
+    </w:lvl>
+    <w:lvl w:ilvl="1" w:tplc="081A0003" w:tentative="1">
+      <w:start w:val="1"/>
+      <w:numFmt w:val="bullet"/>
+      <w:lvlText w:val="o"/>
+      <w:lvlJc w:val="left"/>
+      <w:pPr>
+        <w:ind w:left="1440" w:hanging="360"/>
+      </w:pPr>
+      <w:rPr>
+        <w:rFonts w:ascii="Courier New" w:hAnsi="Courier New" w:cs="Courier New" w:hint="default"/>
+      </w:rPr>
+    </w:lvl>
+    <w:lvl w:ilvl="2" w:tplc="081A0005" w:tentative="1">
+      <w:start w:val="1"/>
+      <w:numFmt w:val="bullet"/>
+      <w:lvlText w:val=""/>
+      <w:lvlJc w:val="left"/>
+      <w:pPr>
+        <w:ind w:left="2160" w:hanging="360"/>
+      </w:pPr>
+      <w:rPr>
+        <w:rFonts w:ascii="Wingdings" w:hAnsi="Wingdings" w:hint="default"/>
+      </w:rPr>
+    </w:lvl>
+    <w:lvl w:ilvl="3" w:tplc="081A0001" w:tentative="1">
+      <w:start w:val="1"/>
+      <w:numFmt w:val="bullet"/>
+      <w:lvlText w:val=""/>
+      <w:lvlJc w:val="left"/>
+      <w:pPr>
+        <w:ind w:left="2880" w:hanging="360"/>
+      </w:pPr>
+      <w:rPr>
+        <w:rFonts w:ascii="Symbol" w:hAnsi="Symbol" w:hint="default"/>
+      </w:rPr>
+    </w:lvl>
+    <w:lvl w:ilvl="4" w:tplc="081A0003" w:tentative="1">
+      <w:start w:val="1"/>
+      <w:numFmt w:val="bullet"/>
+      <w:lvlText w:val="o"/>
+      <w:lvlJc w:val="left"/>
+      <w:pPr>
+        <w:ind w:left="3600" w:hanging="360"/>
+      </w:pPr>
+      <w:rPr>
+        <w:rFonts w:ascii="Courier New" w:hAnsi="Courier New" w:cs="Courier New" w:hint="default"/>
+      </w:rPr>
+    </w:lvl>
+    <w:lvl w:ilvl="5" w:tplc="081A0005" w:tentative="1">
+      <w:start w:val="1"/>
+      <w:numFmt w:val="bullet"/>
+      <w:lvlText w:val=""/>
+      <w:lvlJc w:val="left"/>
+      <w:pPr>
+        <w:ind w:left="4320" w:hanging="360"/>
+      </w:pPr>
+      <w:rPr>
+        <w:rFonts w:ascii="Wingdings" w:hAnsi="Wingdings" w:hint="default"/>
+      </w:rPr>
+    </w:lvl>
+    <w:lvl w:ilvl="6" w:tplc="081A0001" w:tentative="1">
+      <w:start w:val="1"/>
+      <w:numFmt w:val="bullet"/>
+      <w:lvlText w:val=""/>
+      <w:lvlJc w:val="left"/>
+      <w:pPr>
+        <w:ind w:left="5040" w:hanging="360"/>
+      </w:pPr>
+      <w:rPr>
+        <w:rFonts w:ascii="Symbol" w:hAnsi="Symbol" w:hint="default"/>
+      </w:rPr>
+    </w:lvl>
+    <w:lvl w:ilvl="7" w:tplc="081A0003" w:tentative="1">
+      <w:start w:val="1"/>
+      <w:numFmt w:val="bullet"/>
+      <w:lvlText w:val="o"/>
+      <w:lvlJc w:val="left"/>
+      <w:pPr>
+        <w:ind w:left="5760" w:hanging="360"/>
+      </w:pPr>
+      <w:rPr>
+        <w:rFonts w:ascii="Courier New" w:hAnsi="Courier New" w:cs="Courier New" w:hint="default"/>
+      </w:rPr>
+    </w:lvl>
+    <w:lvl w:ilvl="8" w:tplc="081A0005" w:tentative="1">
+      <w:start w:val="1"/>
+      <w:numFmt w:val="bullet"/>
+      <w:lvlText w:val=""/>
+      <w:lvlJc w:val="left"/>
+      <w:pPr>
+        <w:ind w:left="6480" w:hanging="360"/>
+      </w:pPr>
+      <w:rPr>
+        <w:rFonts w:ascii="Wingdings" w:hAnsi="Wingdings" w:hint="default"/>
+      </w:rPr>
+    </w:lvl>
+  </w:abstractNum>
+  <w:abstractNum w:abstractNumId="3">
+    <w:nsid w:val="0DDE32ED"/>
+    <w:multiLevelType w:val="hybridMultilevel"/>
+    <w:tmpl w:val="2616A11E"/>
+    <w:lvl w:ilvl="0" w:tplc="DC8ED126">
+      <w:start w:val="5"/>
+      <w:numFmt w:val="bullet"/>
+      <w:lvlText w:val=""/>
+      <w:lvlJc w:val="left"/>
+      <w:pPr>
+        <w:ind w:left="1080" w:hanging="360"/>
+      </w:pPr>
+      <w:rPr>
+        <w:rFonts w:ascii="Symbol" w:eastAsia="Calibri" w:hAnsi="Symbol" w:cs="Times New Roman" w:hint="default"/>
+      </w:rPr>
+    </w:lvl>
+    <w:lvl w:ilvl="1" w:tplc="081A0003" w:tentative="1">
+      <w:start w:val="1"/>
+      <w:numFmt w:val="bullet"/>
+      <w:lvlText w:val="o"/>
+      <w:lvlJc w:val="left"/>
+      <w:pPr>
+        <w:ind w:left="1800" w:hanging="360"/>
+      </w:pPr>
+      <w:rPr>
+        <w:rFonts w:ascii="Courier New" w:hAnsi="Courier New" w:cs="Courier New" w:hint="default"/>
+      </w:rPr>
+    </w:lvl>
+    <w:lvl w:ilvl="2" w:tplc="081A0005" w:tentative="1">
+      <w:start w:val="1"/>
+      <w:numFmt w:val="bullet"/>
+      <w:lvlText w:val=""/>
+      <w:lvlJc w:val="left"/>
+      <w:pPr>
+        <w:ind w:left="2520" w:hanging="360"/>
+      </w:pPr>
+      <w:rPr>
+        <w:rFonts w:ascii="Wingdings" w:hAnsi="Wingdings" w:hint="default"/>
+      </w:rPr>
+    </w:lvl>
+    <w:lvl w:ilvl="3" w:tplc="081A0001" w:tentative="1">
+      <w:start w:val="1"/>
+      <w:numFmt w:val="bullet"/>
+      <w:lvlText w:val=""/>
+      <w:lvlJc w:val="left"/>
+      <w:pPr>
+        <w:ind w:left="3240" w:hanging="360"/>
+      </w:pPr>
+      <w:rPr>
+        <w:rFonts w:ascii="Symbol" w:hAnsi="Symbol" w:hint="default"/>
+      </w:rPr>
+    </w:lvl>
+    <w:lvl w:ilvl="4" w:tplc="081A0003" w:tentative="1">
+      <w:start w:val="1"/>
+      <w:numFmt w:val="bullet"/>
+      <w:lvlText w:val="o"/>
+      <w:lvlJc w:val="left"/>
+      <w:pPr>
+        <w:ind w:left="3960" w:hanging="360"/>
+      </w:pPr>
+      <w:rPr>
+        <w:rFonts w:ascii="Courier New" w:hAnsi="Courier New" w:cs="Courier New" w:hint="default"/>
+      </w:rPr>
+    </w:lvl>
+    <w:lvl w:ilvl="5" w:tplc="081A0005" w:tentative="1">
+      <w:start w:val="1"/>
+      <w:numFmt w:val="bullet"/>
+      <w:lvlText w:val=""/>
+      <w:lvlJc w:val="left"/>
+      <w:pPr>
+        <w:ind w:left="4680" w:hanging="360"/>
+      </w:pPr>
+      <w:rPr>
+        <w:rFonts w:ascii="Wingdings" w:hAnsi="Wingdings" w:hint="default"/>
+      </w:rPr>
+    </w:lvl>
+    <w:lvl w:ilvl="6" w:tplc="081A0001" w:tentative="1">
+      <w:start w:val="1"/>
+      <w:numFmt w:val="bullet"/>
+      <w:lvlText w:val=""/>
+      <w:lvlJc w:val="left"/>
+      <w:pPr>
+        <w:ind w:left="5400" w:hanging="360"/>
+      </w:pPr>
+      <w:rPr>
+        <w:rFonts w:ascii="Symbol" w:hAnsi="Symbol" w:hint="default"/>
+      </w:rPr>
+    </w:lvl>
+    <w:lvl w:ilvl="7" w:tplc="081A0003" w:tentative="1">
+      <w:start w:val="1"/>
+      <w:numFmt w:val="bullet"/>
+      <w:lvlText w:val="o"/>
+      <w:lvlJc w:val="left"/>
+      <w:pPr>
+        <w:ind w:left="6120" w:hanging="360"/>
+      </w:pPr>
+      <w:rPr>
+        <w:rFonts w:ascii="Courier New" w:hAnsi="Courier New" w:cs="Courier New" w:hint="default"/>
+      </w:rPr>
+    </w:lvl>
+    <w:lvl w:ilvl="8" w:tplc="081A0005" w:tentative="1">
+      <w:start w:val="1"/>
+      <w:numFmt w:val="bullet"/>
+      <w:lvlText w:val=""/>
+      <w:lvlJc w:val="left"/>
+      <w:pPr>
+        <w:ind w:left="6840" w:hanging="360"/>
+      </w:pPr>
+      <w:rPr>
+        <w:rFonts w:ascii="Wingdings" w:hAnsi="Wingdings" w:hint="default"/>
+      </w:rPr>
+    </w:lvl>
+  </w:abstractNum>
+  <w:abstractNum w:abstractNumId="4">
     <w:nsid w:val="216313D8"/>
     <w:multiLevelType w:val="hybridMultilevel"/>
     <w:tmpl w:val="DD4C643E"/>
@@ -10181,7 +10826,7 @@
       </w:rPr>
     </w:lvl>
   </w:abstractNum>
-  <w:abstractNum w:abstractNumId="3">
+  <w:abstractNum w:abstractNumId="5">
     <w:nsid w:val="24DC4392"/>
     <w:multiLevelType w:val="hybridMultilevel"/>
     <w:tmpl w:val="528C2FC2"/>
@@ -10270,7 +10915,7 @@
       </w:pPr>
     </w:lvl>
   </w:abstractNum>
-  <w:abstractNum w:abstractNumId="4">
+  <w:abstractNum w:abstractNumId="6">
     <w:nsid w:val="2F3F4F61"/>
     <w:multiLevelType w:val="hybridMultilevel"/>
     <w:tmpl w:val="20EC44EC"/>
@@ -10356,7 +11001,7 @@
       </w:pPr>
     </w:lvl>
   </w:abstractNum>
-  <w:abstractNum w:abstractNumId="5">
+  <w:abstractNum w:abstractNumId="7">
     <w:nsid w:val="3498723A"/>
     <w:multiLevelType w:val="hybridMultilevel"/>
     <w:tmpl w:val="286C0082"/>
@@ -10469,7 +11114,7 @@
       </w:rPr>
     </w:lvl>
   </w:abstractNum>
-  <w:abstractNum w:abstractNumId="6">
+  <w:abstractNum w:abstractNumId="8">
     <w:nsid w:val="34A43D27"/>
     <w:multiLevelType w:val="hybridMultilevel"/>
     <w:tmpl w:val="9F225402"/>
@@ -10582,7 +11227,7 @@
       </w:rPr>
     </w:lvl>
   </w:abstractNum>
-  <w:abstractNum w:abstractNumId="7">
+  <w:abstractNum w:abstractNumId="9">
     <w:nsid w:val="3CC75057"/>
     <w:multiLevelType w:val="hybridMultilevel"/>
     <w:tmpl w:val="B0C28D62"/>
@@ -10694,7 +11339,7 @@
       </w:rPr>
     </w:lvl>
   </w:abstractNum>
-  <w:abstractNum w:abstractNumId="8">
+  <w:abstractNum w:abstractNumId="10">
     <w:nsid w:val="3E643407"/>
     <w:multiLevelType w:val="hybridMultilevel"/>
     <w:tmpl w:val="6EF651C4"/>
@@ -10783,7 +11428,7 @@
       </w:pPr>
     </w:lvl>
   </w:abstractNum>
-  <w:abstractNum w:abstractNumId="9">
+  <w:abstractNum w:abstractNumId="11">
     <w:nsid w:val="41CC6582"/>
     <w:multiLevelType w:val="hybridMultilevel"/>
     <w:tmpl w:val="CEB22076"/>
@@ -10896,7 +11541,7 @@
       </w:rPr>
     </w:lvl>
   </w:abstractNum>
-  <w:abstractNum w:abstractNumId="10">
+  <w:abstractNum w:abstractNumId="12">
     <w:nsid w:val="674A59FE"/>
     <w:multiLevelType w:val="hybridMultilevel"/>
     <w:tmpl w:val="62F86328"/>
@@ -11009,7 +11654,7 @@
       </w:rPr>
     </w:lvl>
   </w:abstractNum>
-  <w:abstractNum w:abstractNumId="11">
+  <w:abstractNum w:abstractNumId="13">
     <w:nsid w:val="7005306E"/>
     <w:multiLevelType w:val="hybridMultilevel"/>
     <w:tmpl w:val="A692A622"/>
@@ -11095,7 +11740,7 @@
       </w:pPr>
     </w:lvl>
   </w:abstractNum>
-  <w:abstractNum w:abstractNumId="12">
+  <w:abstractNum w:abstractNumId="14">
     <w:nsid w:val="70524DBC"/>
     <w:multiLevelType w:val="hybridMultilevel"/>
     <w:tmpl w:val="57887536"/>
@@ -11113,7 +11758,7 @@
         <w:rFonts w:ascii="Arial" w:eastAsia="Times New Roman" w:hAnsi="Arial" w:cs="Arial" w:hint="default"/>
       </w:rPr>
     </w:lvl>
-    <w:lvl w:ilvl="1" w:tplc="04090003" w:tentative="1">
+    <w:lvl w:ilvl="1" w:tplc="04090003">
       <w:start w:val="1"/>
       <w:numFmt w:val="bullet"/>
       <w:lvlText w:val="o"/>
@@ -11234,7 +11879,7 @@
       </w:rPr>
     </w:lvl>
   </w:abstractNum>
-  <w:abstractNum w:abstractNumId="13">
+  <w:abstractNum w:abstractNumId="15">
     <w:nsid w:val="78B803AD"/>
     <w:multiLevelType w:val="hybridMultilevel"/>
     <w:tmpl w:val="6D70BA44"/>
@@ -11351,43 +11996,49 @@
     <w:abstractNumId w:val="1"/>
   </w:num>
   <w:num w:numId="2">
-    <w:abstractNumId w:val="2"/>
+    <w:abstractNumId w:val="4"/>
   </w:num>
   <w:num w:numId="3">
-    <w:abstractNumId w:val="3"/>
+    <w:abstractNumId w:val="5"/>
   </w:num>
   <w:num w:numId="4">
-    <w:abstractNumId w:val="4"/>
+    <w:abstractNumId w:val="6"/>
   </w:num>
   <w:num w:numId="5">
-    <w:abstractNumId w:val="6"/>
+    <w:abstractNumId w:val="8"/>
   </w:num>
   <w:num w:numId="6">
-    <w:abstractNumId w:val="5"/>
+    <w:abstractNumId w:val="7"/>
   </w:num>
   <w:num w:numId="7">
-    <w:abstractNumId w:val="9"/>
+    <w:abstractNumId w:val="11"/>
   </w:num>
   <w:num w:numId="8">
     <w:abstractNumId w:val="0"/>
   </w:num>
   <w:num w:numId="9">
+    <w:abstractNumId w:val="12"/>
+  </w:num>
+  <w:num w:numId="10">
+    <w:abstractNumId w:val="15"/>
+  </w:num>
+  <w:num w:numId="11">
     <w:abstractNumId w:val="10"/>
   </w:num>
-  <w:num w:numId="10">
+  <w:num w:numId="12">
+    <w:abstractNumId w:val="14"/>
+  </w:num>
+  <w:num w:numId="13">
+    <w:abstractNumId w:val="9"/>
+  </w:num>
+  <w:num w:numId="14">
     <w:abstractNumId w:val="13"/>
   </w:num>
-  <w:num w:numId="11">
-    <w:abstractNumId w:val="8"/>
+  <w:num w:numId="15">
+    <w:abstractNumId w:val="3"/>
   </w:num>
-  <w:num w:numId="12">
-    <w:abstractNumId w:val="12"/>
-  </w:num>
-  <w:num w:numId="13">
-    <w:abstractNumId w:val="7"/>
-  </w:num>
-  <w:num w:numId="14">
-    <w:abstractNumId w:val="11"/>
+  <w:num w:numId="16">
+    <w:abstractNumId w:val="2"/>
   </w:num>
 </w:numbering>
 </file>
@@ -11550,7 +12201,6 @@
       <w:spacing w:line="276" w:lineRule="auto"/>
     </w:pPr>
     <w:rPr>
-      <w:noProof/>
       <w:sz w:val="22"/>
       <w:szCs w:val="22"/>
       <w:lang w:eastAsia="en-US"/>
@@ -11585,7 +12235,6 @@
     <w:next w:val="Normal"/>
     <w:link w:val="Heading2Char"/>
     <w:uiPriority w:val="9"/>
-    <w:semiHidden/>
     <w:unhideWhenUsed/>
     <w:qFormat/>
     <w:rsid w:val="0091560B"/>
@@ -11615,7 +12264,6 @@
     <w:uiPriority w:val="99"/>
     <w:semiHidden/>
     <w:unhideWhenUsed/>
-    <w:qFormat/>
     <w:tblPr>
       <w:tblInd w:w="0" w:type="dxa"/>
       <w:tblCellMar>
@@ -11944,8 +12592,8 @@
       </w:tblCellMar>
     </w:tblPr>
   </w:style>
-  <w:style w:type="table" w:customStyle="1" w:styleId="LightGrid">
-    <w:name w:val="Light Grid"/>
+  <w:style w:type="table" w:customStyle="1" w:styleId="LightGrid1">
+    <w:name w:val="Light Grid1"/>
     <w:basedOn w:val="TableNormal"/>
     <w:uiPriority w:val="62"/>
     <w:rsid w:val="007B48E9"/>
@@ -12160,7 +12808,6 @@
     <w:name w:val="Heading 2 Char"/>
     <w:link w:val="Heading2"/>
     <w:uiPriority w:val="9"/>
-    <w:semiHidden/>
     <w:rsid w:val="0091560B"/>
     <w:rPr>
       <w:rFonts w:ascii="Cambria" w:eastAsia="Times New Roman" w:hAnsi="Cambria" w:cs="Times New Roman"/>
@@ -12237,6 +12884,18 @@
       <w:ind w:left="720"/>
       <w:contextualSpacing/>
     </w:pPr>
+  </w:style>
+  <w:style w:type="paragraph" w:styleId="NoSpacing">
+    <w:name w:val="No Spacing"/>
+    <w:uiPriority w:val="1"/>
+    <w:qFormat/>
+    <w:rsid w:val="00D95E27"/>
+    <w:rPr>
+      <w:noProof/>
+      <w:sz w:val="22"/>
+      <w:szCs w:val="22"/>
+      <w:lang w:eastAsia="en-US"/>
+    </w:rPr>
   </w:style>
 </w:styles>
 </file>
@@ -12399,7 +13058,6 @@
       <w:spacing w:line="276" w:lineRule="auto"/>
     </w:pPr>
     <w:rPr>
-      <w:noProof/>
       <w:sz w:val="22"/>
       <w:szCs w:val="22"/>
       <w:lang w:eastAsia="en-US"/>
@@ -12434,7 +13092,6 @@
     <w:next w:val="Normal"/>
     <w:link w:val="Heading2Char"/>
     <w:uiPriority w:val="9"/>
-    <w:semiHidden/>
     <w:unhideWhenUsed/>
     <w:qFormat/>
     <w:rsid w:val="0091560B"/>
@@ -12464,7 +13121,6 @@
     <w:uiPriority w:val="99"/>
     <w:semiHidden/>
     <w:unhideWhenUsed/>
-    <w:qFormat/>
     <w:tblPr>
       <w:tblInd w:w="0" w:type="dxa"/>
       <w:tblCellMar>
@@ -12793,8 +13449,8 @@
       </w:tblCellMar>
     </w:tblPr>
   </w:style>
-  <w:style w:type="table" w:customStyle="1" w:styleId="LightGrid">
-    <w:name w:val="Light Grid"/>
+  <w:style w:type="table" w:customStyle="1" w:styleId="LightGrid1">
+    <w:name w:val="Light Grid1"/>
     <w:basedOn w:val="TableNormal"/>
     <w:uiPriority w:val="62"/>
     <w:rsid w:val="007B48E9"/>
@@ -13009,7 +13665,6 @@
     <w:name w:val="Heading 2 Char"/>
     <w:link w:val="Heading2"/>
     <w:uiPriority w:val="9"/>
-    <w:semiHidden/>
     <w:rsid w:val="0091560B"/>
     <w:rPr>
       <w:rFonts w:ascii="Cambria" w:eastAsia="Times New Roman" w:hAnsi="Cambria" w:cs="Times New Roman"/>
@@ -13087,548 +13742,19 @@
       <w:contextualSpacing/>
     </w:pPr>
   </w:style>
-</w:styles>
-</file>
-
-<file path=word/glossary/document.xml><?xml version="1.0" encoding="utf-8"?>
-<w:glossaryDocument xmlns:wpc="http://schemas.microsoft.com/office/word/2010/wordprocessingCanvas" xmlns:mc="http://schemas.openxmlformats.org/markup-compatibility/2006" xmlns:o="urn:schemas-microsoft-com:office:office" xmlns:r="http://schemas.openxmlformats.org/officeDocument/2006/relationships" xmlns:m="http://schemas.openxmlformats.org/officeDocument/2006/math" xmlns:v="urn:schemas-microsoft-com:vml" xmlns:wp14="http://schemas.microsoft.com/office/word/2010/wordprocessingDrawing" xmlns:wp="http://schemas.openxmlformats.org/drawingml/2006/wordprocessingDrawing" xmlns:w10="urn:schemas-microsoft-com:office:word" xmlns:w="http://schemas.openxmlformats.org/wordprocessingml/2006/main" xmlns:w14="http://schemas.microsoft.com/office/word/2010/wordml" xmlns:wpg="http://schemas.microsoft.com/office/word/2010/wordprocessingGroup" xmlns:wpi="http://schemas.microsoft.com/office/word/2010/wordprocessingInk" xmlns:wne="http://schemas.microsoft.com/office/word/2006/wordml" xmlns:wps="http://schemas.microsoft.com/office/word/2010/wordprocessingShape" mc:Ignorable="w14 wp14"/>
-</file>
-
-<file path=word/glossary/fontTable.xml><?xml version="1.0" encoding="utf-8"?>
-<w:fonts xmlns:mc="http://schemas.openxmlformats.org/markup-compatibility/2006" xmlns:r="http://schemas.openxmlformats.org/officeDocument/2006/relationships" xmlns:w="http://schemas.openxmlformats.org/wordprocessingml/2006/main" xmlns:w14="http://schemas.microsoft.com/office/word/2010/wordml" mc:Ignorable="w14">
-  <w:font w:name="Symbol">
-    <w:panose1 w:val="05050102010706020507"/>
-    <w:charset w:val="02"/>
-    <w:family w:val="roman"/>
-    <w:pitch w:val="variable"/>
-    <w:sig w:usb0="00000000" w:usb1="10000000" w:usb2="00000000" w:usb3="00000000" w:csb0="80000000" w:csb1="00000000"/>
-  </w:font>
-  <w:font w:name="Times New Roman">
-    <w:panose1 w:val="02020603050405020304"/>
-    <w:charset w:val="00"/>
-    <w:family w:val="roman"/>
-    <w:pitch w:val="variable"/>
-    <w:sig w:usb0="E0002EFF" w:usb1="C000785B" w:usb2="00000009" w:usb3="00000000" w:csb0="000001FF" w:csb1="00000000"/>
-  </w:font>
-  <w:font w:name="Courier New">
-    <w:panose1 w:val="02070309020205020404"/>
-    <w:charset w:val="00"/>
-    <w:family w:val="modern"/>
-    <w:pitch w:val="fixed"/>
-    <w:sig w:usb0="E0002EFF" w:usb1="C0007843" w:usb2="00000009" w:usb3="00000000" w:csb0="000001FF" w:csb1="00000000"/>
-  </w:font>
-  <w:font w:name="Wingdings">
-    <w:panose1 w:val="05000000000000000000"/>
-    <w:charset w:val="02"/>
-    <w:family w:val="auto"/>
-    <w:pitch w:val="variable"/>
-    <w:sig w:usb0="00000000" w:usb1="10000000" w:usb2="00000000" w:usb3="00000000" w:csb0="80000000" w:csb1="00000000"/>
-  </w:font>
-  <w:font w:name="Arial">
-    <w:panose1 w:val="020B0604020202020204"/>
-    <w:charset w:val="00"/>
-    <w:family w:val="swiss"/>
-    <w:pitch w:val="variable"/>
-    <w:sig w:usb0="E0002EFF" w:usb1="C000785B" w:usb2="00000009" w:usb3="00000000" w:csb0="000001FF" w:csb1="00000000"/>
-  </w:font>
-  <w:font w:name="Calibri">
-    <w:panose1 w:val="020F0502020204030204"/>
-    <w:charset w:val="00"/>
-    <w:family w:val="swiss"/>
-    <w:pitch w:val="variable"/>
-    <w:sig w:usb0="E0002AFF" w:usb1="C000247B" w:usb2="00000009" w:usb3="00000000" w:csb0="000001FF" w:csb1="00000000"/>
-  </w:font>
-  <w:font w:name="Cambria">
-    <w:panose1 w:val="02040503050406030204"/>
-    <w:charset w:val="00"/>
-    <w:family w:val="roman"/>
-    <w:pitch w:val="variable"/>
-    <w:sig w:usb0="E00006FF" w:usb1="420024FF" w:usb2="02000000" w:usb3="00000000" w:csb0="0000019F" w:csb1="00000000"/>
-  </w:font>
-  <w:font w:name="Tahoma">
-    <w:panose1 w:val="020B0604030504040204"/>
-    <w:charset w:val="00"/>
-    <w:family w:val="swiss"/>
-    <w:pitch w:val="variable"/>
-    <w:sig w:usb0="E1002EFF" w:usb1="C000605B" w:usb2="00000029" w:usb3="00000000" w:csb0="000101FF" w:csb1="00000000"/>
-  </w:font>
-  <w:font w:name="TimesRoman">
-    <w:altName w:val="Times New Roman"/>
-    <w:charset w:val="00"/>
-    <w:family w:val="auto"/>
-    <w:pitch w:val="variable"/>
-    <w:sig w:usb0="00000001" w:usb1="00000000" w:usb2="00000000" w:usb3="00000000" w:csb0="00000009" w:csb1="00000000"/>
-  </w:font>
-  <w:font w:name="CHelvItalic">
-    <w:altName w:val="Times New Roman"/>
-    <w:charset w:val="00"/>
-    <w:family w:val="auto"/>
-    <w:pitch w:val="variable"/>
-    <w:sig w:usb0="00000083" w:usb1="00000000" w:usb2="00000000" w:usb3="00000000" w:csb0="00000009" w:csb1="00000000"/>
-  </w:font>
-  <w:font w:name="VogueBold">
-    <w:altName w:val="Times New Roman"/>
-    <w:charset w:val="00"/>
-    <w:family w:val="auto"/>
-    <w:pitch w:val="variable"/>
-    <w:sig w:usb0="00000083" w:usb1="00000000" w:usb2="00000000" w:usb3="00000000" w:csb0="00000009" w:csb1="00000000"/>
-  </w:font>
-  <w:font w:name="ZapfDingbats BT">
-    <w:altName w:val="Symbol"/>
-    <w:charset w:val="02"/>
-    <w:family w:val="auto"/>
-    <w:pitch w:val="variable"/>
-    <w:sig w:usb0="00000000" w:usb1="10000000" w:usb2="00000000" w:usb3="00000000" w:csb0="80000000" w:csb1="00000000"/>
-  </w:font>
-</w:fonts>
-</file>
-
-<file path=word/glossary/settings.xml><?xml version="1.0" encoding="utf-8"?>
-<w:settings xmlns:mc="http://schemas.openxmlformats.org/markup-compatibility/2006" xmlns:o="urn:schemas-microsoft-com:office:office" xmlns:r="http://schemas.openxmlformats.org/officeDocument/2006/relationships" xmlns:m="http://schemas.openxmlformats.org/officeDocument/2006/math" xmlns:v="urn:schemas-microsoft-com:vml" xmlns:w10="urn:schemas-microsoft-com:office:word" xmlns:w="http://schemas.openxmlformats.org/wordprocessingml/2006/main" xmlns:w14="http://schemas.microsoft.com/office/word/2010/wordml" xmlns:sl="http://schemas.openxmlformats.org/schemaLibrary/2006/main" mc:Ignorable="w14">
-  <w:view w:val="normal"/>
-  <w:defaultTabStop w:val="708"/>
-  <w:hyphenationZone w:val="425"/>
-  <w:characterSpacingControl w:val="doNotCompress"/>
-  <w:compat>
-    <w:useFELayout/>
-    <w:compatSetting w:name="compatibilityMode" w:uri="http://schemas.microsoft.com/office/word" w:val="14"/>
-    <w:compatSetting w:name="overrideTableStyleFontSizeAndJustification" w:uri="http://schemas.microsoft.com/office/word" w:val="1"/>
-    <w:compatSetting w:name="enableOpenTypeFeatures" w:uri="http://schemas.microsoft.com/office/word" w:val="1"/>
-    <w:compatSetting w:name="doNotFlipMirrorIndents" w:uri="http://schemas.microsoft.com/office/word" w:val="1"/>
-  </w:compat>
-  <w:rsids>
-    <w:rsidRoot w:val="0020799F"/>
-    <w:rsid w:val="0020799F"/>
-  </w:rsids>
-  <m:mathPr>
-    <m:mathFont m:val="Cambria Math"/>
-    <m:brkBin m:val="before"/>
-    <m:brkBinSub m:val="--"/>
-    <m:smallFrac m:val="0"/>
-    <m:dispDef/>
-    <m:lMargin m:val="0"/>
-    <m:rMargin m:val="0"/>
-    <m:defJc m:val="centerGroup"/>
-    <m:wrapIndent m:val="1440"/>
-    <m:intLim m:val="subSup"/>
-    <m:naryLim m:val="undOvr"/>
-  </m:mathPr>
-  <w:themeFontLang w:val="sr-Latn-CS"/>
-  <w:clrSchemeMapping w:bg1="light1" w:t1="dark1" w:bg2="light2" w:t2="dark2" w:accent1="accent1" w:accent2="accent2" w:accent3="accent3" w:accent4="accent4" w:accent5="accent5" w:accent6="accent6" w:hyperlink="hyperlink" w:followedHyperlink="followedHyperlink"/>
-  <w:decimalSymbol w:val="."/>
-  <w:listSeparator w:val=","/>
-</w:settings>
-</file>
-
-<file path=word/glossary/styles.xml><?xml version="1.0" encoding="utf-8"?>
-<w:styles xmlns:mc="http://schemas.openxmlformats.org/markup-compatibility/2006" xmlns:r="http://schemas.openxmlformats.org/officeDocument/2006/relationships" xmlns:w="http://schemas.openxmlformats.org/wordprocessingml/2006/main" xmlns:w14="http://schemas.microsoft.com/office/word/2010/wordml" mc:Ignorable="w14">
-  <w:docDefaults>
-    <w:rPrDefault>
-      <w:rPr>
-        <w:rFonts w:asciiTheme="minorHAnsi" w:eastAsiaTheme="minorEastAsia" w:hAnsiTheme="minorHAnsi" w:cstheme="minorBidi"/>
-        <w:sz w:val="22"/>
-        <w:szCs w:val="22"/>
-        <w:lang w:val="sr-Latn-CS" w:eastAsia="sr-Latn-CS" w:bidi="ar-SA"/>
-      </w:rPr>
-    </w:rPrDefault>
-    <w:pPrDefault>
-      <w:pPr>
-        <w:spacing w:after="200" w:line="276" w:lineRule="auto"/>
-      </w:pPr>
-    </w:pPrDefault>
-  </w:docDefaults>
-  <w:latentStyles w:defLockedState="0" w:defUIPriority="99" w:defSemiHidden="1" w:defUnhideWhenUsed="1" w:defQFormat="0" w:count="267">
-    <w:lsdException w:name="Normal" w:semiHidden="0" w:uiPriority="0" w:unhideWhenUsed="0" w:qFormat="1"/>
-    <w:lsdException w:name="heading 1" w:semiHidden="0" w:uiPriority="9" w:unhideWhenUsed="0" w:qFormat="1"/>
-    <w:lsdException w:name="heading 2" w:uiPriority="9" w:qFormat="1"/>
-    <w:lsdException w:name="heading 3" w:uiPriority="9" w:qFormat="1"/>
-    <w:lsdException w:name="heading 4" w:uiPriority="9" w:qFormat="1"/>
-    <w:lsdException w:name="heading 5" w:uiPriority="9" w:qFormat="1"/>
-    <w:lsdException w:name="heading 6" w:uiPriority="9" w:qFormat="1"/>
-    <w:lsdException w:name="heading 7" w:uiPriority="9" w:qFormat="1"/>
-    <w:lsdException w:name="heading 8" w:uiPriority="9" w:qFormat="1"/>
-    <w:lsdException w:name="heading 9" w:uiPriority="9" w:qFormat="1"/>
-    <w:lsdException w:name="toc 1" w:uiPriority="39"/>
-    <w:lsdException w:name="toc 2" w:uiPriority="39"/>
-    <w:lsdException w:name="toc 3" w:uiPriority="39"/>
-    <w:lsdException w:name="toc 4" w:uiPriority="39"/>
-    <w:lsdException w:name="toc 5" w:uiPriority="39"/>
-    <w:lsdException w:name="toc 6" w:uiPriority="39"/>
-    <w:lsdException w:name="toc 7" w:uiPriority="39"/>
-    <w:lsdException w:name="toc 8" w:uiPriority="39"/>
-    <w:lsdException w:name="toc 9" w:uiPriority="39"/>
-    <w:lsdException w:name="caption" w:uiPriority="35" w:qFormat="1"/>
-    <w:lsdException w:name="Title" w:semiHidden="0" w:uiPriority="10" w:unhideWhenUsed="0" w:qFormat="1"/>
-    <w:lsdException w:name="Default Paragraph Font" w:uiPriority="1"/>
-    <w:lsdException w:name="Subtitle" w:semiHidden="0" w:uiPriority="11" w:unhideWhenUsed="0" w:qFormat="1"/>
-    <w:lsdException w:name="Strong" w:semiHidden="0" w:uiPriority="22" w:unhideWhenUsed="0" w:qFormat="1"/>
-    <w:lsdException w:name="Emphasis" w:semiHidden="0" w:uiPriority="20" w:unhideWhenUsed="0" w:qFormat="1"/>
-    <w:lsdException w:name="Table Grid" w:semiHidden="0" w:uiPriority="59" w:unhideWhenUsed="0"/>
-    <w:lsdException w:name="Placeholder Text" w:unhideWhenUsed="0"/>
-    <w:lsdException w:name="No Spacing" w:semiHidden="0" w:uiPriority="1" w:unhideWhenUsed="0" w:qFormat="1"/>
-    <w:lsdException w:name="Light Shading" w:semiHidden="0" w:uiPriority="60" w:unhideWhenUsed="0"/>
-    <w:lsdException w:name="Light List" w:semiHidden="0" w:uiPriority="61" w:unhideWhenUsed="0"/>
-    <w:lsdException w:name="Light Grid" w:semiHidden="0" w:uiPriority="62" w:unhideWhenUsed="0"/>
-    <w:lsdException w:name="Medium Shading 1" w:semiHidden="0" w:uiPriority="63" w:unhideWhenUsed="0"/>
-    <w:lsdException w:name="Medium Shading 2" w:semiHidden="0" w:uiPriority="64" w:unhideWhenUsed="0"/>
-    <w:lsdException w:name="Medium List 1" w:semiHidden="0" w:uiPriority="65" w:unhideWhenUsed="0"/>
-    <w:lsdException w:name="Medium List 2" w:semiHidden="0" w:uiPriority="66" w:unhideWhenUsed="0"/>
-    <w:lsdException w:name="Medium Grid 1" w:semiHidden="0" w:uiPriority="67" w:unhideWhenUsed="0"/>
-    <w:lsdException w:name="Medium Grid 2" w:semiHidden="0" w:uiPriority="68" w:unhideWhenUsed="0"/>
-    <w:lsdException w:name="Medium Grid 3" w:semiHidden="0" w:uiPriority="69" w:unhideWhenUsed="0"/>
-    <w:lsdException w:name="Dark List" w:semiHidden="0" w:uiPriority="70" w:unhideWhenUsed="0"/>
-    <w:lsdException w:name="Colorful Shading" w:semiHidden="0" w:uiPriority="71" w:unhideWhenUsed="0"/>
-    <w:lsdException w:name="Colorful List" w:semiHidden="0" w:uiPriority="72" w:unhideWhenUsed="0"/>
-    <w:lsdException w:name="Colorful Grid" w:semiHidden="0" w:uiPriority="73" w:unhideWhenUsed="0"/>
-    <w:lsdException w:name="Light Shading Accent 1" w:semiHidden="0" w:uiPriority="60" w:unhideWhenUsed="0"/>
-    <w:lsdException w:name="Light List Accent 1" w:semiHidden="0" w:uiPriority="61" w:unhideWhenUsed="0"/>
-    <w:lsdException w:name="Light Grid Accent 1" w:semiHidden="0" w:uiPriority="62" w:unhideWhenUsed="0"/>
-    <w:lsdException w:name="Medium Shading 1 Accent 1" w:semiHidden="0" w:uiPriority="63" w:unhideWhenUsed="0"/>
-    <w:lsdException w:name="Medium Shading 2 Accent 1" w:semiHidden="0" w:uiPriority="64" w:unhideWhenUsed="0"/>
-    <w:lsdException w:name="Medium List 1 Accent 1" w:semiHidden="0" w:uiPriority="65" w:unhideWhenUsed="0"/>
-    <w:lsdException w:name="Revision" w:unhideWhenUsed="0"/>
-    <w:lsdException w:name="List Paragraph" w:semiHidden="0" w:uiPriority="34" w:unhideWhenUsed="0" w:qFormat="1"/>
-    <w:lsdException w:name="Quote" w:semiHidden="0" w:uiPriority="29" w:unhideWhenUsed="0" w:qFormat="1"/>
-    <w:lsdException w:name="Intense Quote" w:semiHidden="0" w:uiPriority="30" w:unhideWhenUsed="0" w:qFormat="1"/>
-    <w:lsdException w:name="Medium List 2 Accent 1" w:semiHidden="0" w:uiPriority="66" w:unhideWhenUsed="0"/>
-    <w:lsdException w:name="Medium Grid 1 Accent 1" w:semiHidden="0" w:uiPriority="67" w:unhideWhenUsed="0"/>
-    <w:lsdException w:name="Medium Grid 2 Accent 1" w:semiHidden="0" w:uiPriority="68" w:unhideWhenUsed="0"/>
-    <w:lsdException w:name="Medium Grid 3 Accent 1" w:semiHidden="0" w:uiPriority="69" w:unhideWhenUsed="0"/>
-    <w:lsdException w:name="Dark List Accent 1" w:semiHidden="0" w:uiPriority="70" w:unhideWhenUsed="0"/>
-    <w:lsdException w:name="Colorful Shading Accent 1" w:semiHidden="0" w:uiPriority="71" w:unhideWhenUsed="0"/>
-    <w:lsdException w:name="Colorful List Accent 1" w:semiHidden="0" w:uiPriority="72" w:unhideWhenUsed="0"/>
-    <w:lsdException w:name="Colorful Grid Accent 1" w:semiHidden="0" w:uiPriority="73" w:unhideWhenUsed="0"/>
-    <w:lsdException w:name="Light Shading Accent 2" w:semiHidden="0" w:uiPriority="60" w:unhideWhenUsed="0"/>
-    <w:lsdException w:name="Light List Accent 2" w:semiHidden="0" w:uiPriority="61" w:unhideWhenUsed="0"/>
-    <w:lsdException w:name="Light Grid Accent 2" w:semiHidden="0" w:uiPriority="62" w:unhideWhenUsed="0"/>
-    <w:lsdException w:name="Medium Shading 1 Accent 2" w:semiHidden="0" w:uiPriority="63" w:unhideWhenUsed="0"/>
-    <w:lsdException w:name="Medium Shading 2 Accent 2" w:semiHidden="0" w:uiPriority="64" w:unhideWhenUsed="0"/>
-    <w:lsdException w:name="Medium List 1 Accent 2" w:semiHidden="0" w:uiPriority="65" w:unhideWhenUsed="0"/>
-    <w:lsdException w:name="Medium List 2 Accent 2" w:semiHidden="0" w:uiPriority="66" w:unhideWhenUsed="0"/>
-    <w:lsdException w:name="Medium Grid 1 Accent 2" w:semiHidden="0" w:uiPriority="67" w:unhideWhenUsed="0"/>
-    <w:lsdException w:name="Medium Grid 2 Accent 2" w:semiHidden="0" w:uiPriority="68" w:unhideWhenUsed="0"/>
-    <w:lsdException w:name="Medium Grid 3 Accent 2" w:semiHidden="0" w:uiPriority="69" w:unhideWhenUsed="0"/>
-    <w:lsdException w:name="Dark List Accent 2" w:semiHidden="0" w:uiPriority="70" w:unhideWhenUsed="0"/>
-    <w:lsdException w:name="Colorful Shading Accent 2" w:semiHidden="0" w:uiPriority="71" w:unhideWhenUsed="0"/>
-    <w:lsdException w:name="Colorful List Accent 2" w:semiHidden="0" w:uiPriority="72" w:unhideWhenUsed="0"/>
-    <w:lsdException w:name="Colorful Grid Accent 2" w:semiHidden="0" w:uiPriority="73" w:unhideWhenUsed="0"/>
-    <w:lsdException w:name="Light Shading Accent 3" w:semiHidden="0" w:uiPriority="60" w:unhideWhenUsed="0"/>
-    <w:lsdException w:name="Light List Accent 3" w:semiHidden="0" w:uiPriority="61" w:unhideWhenUsed="0"/>
-    <w:lsdException w:name="Light Grid Accent 3" w:semiHidden="0" w:uiPriority="62" w:unhideWhenUsed="0"/>
-    <w:lsdException w:name="Medium Shading 1 Accent 3" w:semiHidden="0" w:uiPriority="63" w:unhideWhenUsed="0"/>
-    <w:lsdException w:name="Medium Shading 2 Accent 3" w:semiHidden="0" w:uiPriority="64" w:unhideWhenUsed="0"/>
-    <w:lsdException w:name="Medium List 1 Accent 3" w:semiHidden="0" w:uiPriority="65" w:unhideWhenUsed="0"/>
-    <w:lsdException w:name="Medium List 2 Accent 3" w:semiHidden="0" w:uiPriority="66" w:unhideWhenUsed="0"/>
-    <w:lsdException w:name="Medium Grid 1 Accent 3" w:semiHidden="0" w:uiPriority="67" w:unhideWhenUsed="0"/>
-    <w:lsdException w:name="Medium Grid 2 Accent 3" w:semiHidden="0" w:uiPriority="68" w:unhideWhenUsed="0"/>
-    <w:lsdException w:name="Medium Grid 3 Accent 3" w:semiHidden="0" w:uiPriority="69" w:unhideWhenUsed="0"/>
-    <w:lsdException w:name="Dark List Accent 3" w:semiHidden="0" w:uiPriority="70" w:unhideWhenUsed="0"/>
-    <w:lsdException w:name="Colorful Shading Accent 3" w:semiHidden="0" w:uiPriority="71" w:unhideWhenUsed="0"/>
-    <w:lsdException w:name="Colorful List Accent 3" w:semiHidden="0" w:uiPriority="72" w:unhideWhenUsed="0"/>
-    <w:lsdException w:name="Colorful Grid Accent 3" w:semiHidden="0" w:uiPriority="73" w:unhideWhenUsed="0"/>
-    <w:lsdException w:name="Light Shading Accent 4" w:semiHidden="0" w:uiPriority="60" w:unhideWhenUsed="0"/>
-    <w:lsdException w:name="Light List Accent 4" w:semiHidden="0" w:uiPriority="61" w:unhideWhenUsed="0"/>
-    <w:lsdException w:name="Light Grid Accent 4" w:semiHidden="0" w:uiPriority="62" w:unhideWhenUsed="0"/>
-    <w:lsdException w:name="Medium Shading 1 Accent 4" w:semiHidden="0" w:uiPriority="63" w:unhideWhenUsed="0"/>
-    <w:lsdException w:name="Medium Shading 2 Accent 4" w:semiHidden="0" w:uiPriority="64" w:unhideWhenUsed="0"/>
-    <w:lsdException w:name="Medium List 1 Accent 4" w:semiHidden="0" w:uiPriority="65" w:unhideWhenUsed="0"/>
-    <w:lsdException w:name="Medium List 2 Accent 4" w:semiHidden="0" w:uiPriority="66" w:unhideWhenUsed="0"/>
-    <w:lsdException w:name="Medium Grid 1 Accent 4" w:semiHidden="0" w:uiPriority="67" w:unhideWhenUsed="0"/>
-    <w:lsdException w:name="Medium Grid 2 Accent 4" w:semiHidden="0" w:uiPriority="68" w:unhideWhenUsed="0"/>
-    <w:lsdException w:name="Medium Grid 3 Accent 4" w:semiHidden="0" w:uiPriority="69" w:unhideWhenUsed="0"/>
-    <w:lsdException w:name="Dark List Accent 4" w:semiHidden="0" w:uiPriority="70" w:unhideWhenUsed="0"/>
-    <w:lsdException w:name="Colorful Shading Accent 4" w:semiHidden="0" w:uiPriority="71" w:unhideWhenUsed="0"/>
-    <w:lsdException w:name="Colorful List Accent 4" w:semiHidden="0" w:uiPriority="72" w:unhideWhenUsed="0"/>
-    <w:lsdException w:name="Colorful Grid Accent 4" w:semiHidden="0" w:uiPriority="73" w:unhideWhenUsed="0"/>
-    <w:lsdException w:name="Light Shading Accent 5" w:semiHidden="0" w:uiPriority="60" w:unhideWhenUsed="0"/>
-    <w:lsdException w:name="Light List Accent 5" w:semiHidden="0" w:uiPriority="61" w:unhideWhenUsed="0"/>
-    <w:lsdException w:name="Light Grid Accent 5" w:semiHidden="0" w:uiPriority="62" w:unhideWhenUsed="0"/>
-    <w:lsdException w:name="Medium Shading 1 Accent 5" w:semiHidden="0" w:uiPriority="63" w:unhideWhenUsed="0"/>
-    <w:lsdException w:name="Medium Shading 2 Accent 5" w:semiHidden="0" w:uiPriority="64" w:unhideWhenUsed="0"/>
-    <w:lsdException w:name="Medium List 1 Accent 5" w:semiHidden="0" w:uiPriority="65" w:unhideWhenUsed="0"/>
-    <w:lsdException w:name="Medium List 2 Accent 5" w:semiHidden="0" w:uiPriority="66" w:unhideWhenUsed="0"/>
-    <w:lsdException w:name="Medium Grid 1 Accent 5" w:semiHidden="0" w:uiPriority="67" w:unhideWhenUsed="0"/>
-    <w:lsdException w:name="Medium Grid 2 Accent 5" w:semiHidden="0" w:uiPriority="68" w:unhideWhenUsed="0"/>
-    <w:lsdException w:name="Medium Grid 3 Accent 5" w:semiHidden="0" w:uiPriority="69" w:unhideWhenUsed="0"/>
-    <w:lsdException w:name="Dark List Accent 5" w:semiHidden="0" w:uiPriority="70" w:unhideWhenUsed="0"/>
-    <w:lsdException w:name="Colorful Shading Accent 5" w:semiHidden="0" w:uiPriority="71" w:unhideWhenUsed="0"/>
-    <w:lsdException w:name="Colorful List Accent 5" w:semiHidden="0" w:uiPriority="72" w:unhideWhenUsed="0"/>
-    <w:lsdException w:name="Colorful Grid Accent 5" w:semiHidden="0" w:uiPriority="73" w:unhideWhenUsed="0"/>
-    <w:lsdException w:name="Light Shading Accent 6" w:semiHidden="0" w:uiPriority="60" w:unhideWhenUsed="0"/>
-    <w:lsdException w:name="Light List Accent 6" w:semiHidden="0" w:uiPriority="61" w:unhideWhenUsed="0"/>
-    <w:lsdException w:name="Light Grid Accent 6" w:semiHidden="0" w:uiPriority="62" w:unhideWhenUsed="0"/>
-    <w:lsdException w:name="Medium Shading 1 Accent 6" w:semiHidden="0" w:uiPriority="63" w:unhideWhenUsed="0"/>
-    <w:lsdException w:name="Medium Shading 2 Accent 6" w:semiHidden="0" w:uiPriority="64" w:unhideWhenUsed="0"/>
-    <w:lsdException w:name="Medium List 1 Accent 6" w:semiHidden="0" w:uiPriority="65" w:unhideWhenUsed="0"/>
-    <w:lsdException w:name="Medium List 2 Accent 6" w:semiHidden="0" w:uiPriority="66" w:unhideWhenUsed="0"/>
-    <w:lsdException w:name="Medium Grid 1 Accent 6" w:semiHidden="0" w:uiPriority="67" w:unhideWhenUsed="0"/>
-    <w:lsdException w:name="Medium Grid 2 Accent 6" w:semiHidden="0" w:uiPriority="68" w:unhideWhenUsed="0"/>
-    <w:lsdException w:name="Medium Grid 3 Accent 6" w:semiHidden="0" w:uiPriority="69" w:unhideWhenUsed="0"/>
-    <w:lsdException w:name="Dark List Accent 6" w:semiHidden="0" w:uiPriority="70" w:unhideWhenUsed="0"/>
-    <w:lsdException w:name="Colorful Shading Accent 6" w:semiHidden="0" w:uiPriority="71" w:unhideWhenUsed="0"/>
-    <w:lsdException w:name="Colorful List Accent 6" w:semiHidden="0" w:uiPriority="72" w:unhideWhenUsed="0"/>
-    <w:lsdException w:name="Colorful Grid Accent 6" w:semiHidden="0" w:uiPriority="73" w:unhideWhenUsed="0"/>
-    <w:lsdException w:name="Subtle Emphasis" w:semiHidden="0" w:uiPriority="19" w:unhideWhenUsed="0" w:qFormat="1"/>
-    <w:lsdException w:name="Intense Emphasis" w:semiHidden="0" w:uiPriority="21" w:unhideWhenUsed="0" w:qFormat="1"/>
-    <w:lsdException w:name="Subtle Reference" w:semiHidden="0" w:uiPriority="31" w:unhideWhenUsed="0" w:qFormat="1"/>
-    <w:lsdException w:name="Intense Reference" w:semiHidden="0" w:uiPriority="32" w:unhideWhenUsed="0" w:qFormat="1"/>
-    <w:lsdException w:name="Book Title" w:semiHidden="0" w:uiPriority="33" w:unhideWhenUsed="0" w:qFormat="1"/>
-    <w:lsdException w:name="Bibliography" w:uiPriority="37"/>
-    <w:lsdException w:name="TOC Heading" w:uiPriority="39" w:qFormat="1"/>
-  </w:latentStyles>
-  <w:style w:type="paragraph" w:default="1" w:styleId="Normal">
-    <w:name w:val="Normal"/>
+  <w:style w:type="paragraph" w:styleId="NoSpacing">
+    <w:name w:val="No Spacing"/>
+    <w:uiPriority w:val="1"/>
     <w:qFormat/>
-  </w:style>
-  <w:style w:type="character" w:default="1" w:styleId="DefaultParagraphFont">
-    <w:name w:val="Default Paragraph Font"/>
-    <w:uiPriority w:val="1"/>
-    <w:semiHidden/>
-    <w:unhideWhenUsed/>
-  </w:style>
-  <w:style w:type="table" w:default="1" w:styleId="TableNormal">
-    <w:name w:val="Normal Table"/>
-    <w:uiPriority w:val="99"/>
-    <w:semiHidden/>
-    <w:unhideWhenUsed/>
-    <w:tblPr>
-      <w:tblInd w:w="0" w:type="dxa"/>
-      <w:tblCellMar>
-        <w:top w:w="0" w:type="dxa"/>
-        <w:left w:w="108" w:type="dxa"/>
-        <w:bottom w:w="0" w:type="dxa"/>
-        <w:right w:w="108" w:type="dxa"/>
-      </w:tblCellMar>
-    </w:tblPr>
-  </w:style>
-  <w:style w:type="numbering" w:default="1" w:styleId="NoList">
-    <w:name w:val="No List"/>
-    <w:uiPriority w:val="99"/>
-    <w:semiHidden/>
-    <w:unhideWhenUsed/>
-  </w:style>
-  <w:style w:type="paragraph" w:customStyle="1" w:styleId="800D425881294A5B8812761F92958BC8">
-    <w:name w:val="800D425881294A5B8812761F92958BC8"/>
-    <w:rsid w:val="0020799F"/>
-  </w:style>
-  <w:style w:type="paragraph" w:customStyle="1" w:styleId="079073D500B14FB0BC4AC90D48A38D93">
-    <w:name w:val="079073D500B14FB0BC4AC90D48A38D93"/>
-    <w:rsid w:val="0020799F"/>
-  </w:style>
-  <w:style w:type="paragraph" w:customStyle="1" w:styleId="66441D1908A343B9A4D4C09DD6FCC9E3">
-    <w:name w:val="66441D1908A343B9A4D4C09DD6FCC9E3"/>
-    <w:rsid w:val="0020799F"/>
+    <w:rsid w:val="00D95E27"/>
+    <w:rPr>
+      <w:noProof/>
+      <w:sz w:val="22"/>
+      <w:szCs w:val="22"/>
+      <w:lang w:eastAsia="en-US"/>
+    </w:rPr>
   </w:style>
 </w:styles>
-</file>
-
-<file path=word/glossary/stylesWithEffects.xml><?xml version="1.0" encoding="utf-8"?>
-<w:styles xmlns:wpc="http://schemas.microsoft.com/office/word/2010/wordprocessingCanvas" xmlns:mc="http://schemas.openxmlformats.org/markup-compatibility/2006" xmlns:o="urn:schemas-microsoft-com:office:office" xmlns:r="http://schemas.openxmlformats.org/officeDocument/2006/relationships" xmlns:m="http://schemas.openxmlformats.org/officeDocument/2006/math" xmlns:v="urn:schemas-microsoft-com:vml" xmlns:wp14="http://schemas.microsoft.com/office/word/2010/wordprocessingDrawing" xmlns:wp="http://schemas.openxmlformats.org/drawingml/2006/wordprocessingDrawing" xmlns:w10="urn:schemas-microsoft-com:office:word" xmlns:w="http://schemas.openxmlformats.org/wordprocessingml/2006/main" xmlns:w14="http://schemas.microsoft.com/office/word/2010/wordml" xmlns:wpg="http://schemas.microsoft.com/office/word/2010/wordprocessingGroup" xmlns:wpi="http://schemas.microsoft.com/office/word/2010/wordprocessingInk" xmlns:wne="http://schemas.microsoft.com/office/word/2006/wordml" xmlns:wps="http://schemas.microsoft.com/office/word/2010/wordprocessingShape" mc:Ignorable="w14 wp14">
-  <w:docDefaults>
-    <w:rPrDefault>
-      <w:rPr>
-        <w:rFonts w:asciiTheme="minorHAnsi" w:eastAsiaTheme="minorEastAsia" w:hAnsiTheme="minorHAnsi" w:cstheme="minorBidi"/>
-        <w:sz w:val="22"/>
-        <w:szCs w:val="22"/>
-        <w:lang w:val="sr-Latn-CS" w:eastAsia="sr-Latn-CS" w:bidi="ar-SA"/>
-      </w:rPr>
-    </w:rPrDefault>
-    <w:pPrDefault>
-      <w:pPr>
-        <w:spacing w:after="200" w:line="276" w:lineRule="auto"/>
-      </w:pPr>
-    </w:pPrDefault>
-  </w:docDefaults>
-  <w:latentStyles w:defLockedState="0" w:defUIPriority="99" w:defSemiHidden="1" w:defUnhideWhenUsed="1" w:defQFormat="0" w:count="267">
-    <w:lsdException w:name="Normal" w:semiHidden="0" w:uiPriority="0" w:unhideWhenUsed="0" w:qFormat="1"/>
-    <w:lsdException w:name="heading 1" w:semiHidden="0" w:uiPriority="9" w:unhideWhenUsed="0" w:qFormat="1"/>
-    <w:lsdException w:name="heading 2" w:uiPriority="9" w:qFormat="1"/>
-    <w:lsdException w:name="heading 3" w:uiPriority="9" w:qFormat="1"/>
-    <w:lsdException w:name="heading 4" w:uiPriority="9" w:qFormat="1"/>
-    <w:lsdException w:name="heading 5" w:uiPriority="9" w:qFormat="1"/>
-    <w:lsdException w:name="heading 6" w:uiPriority="9" w:qFormat="1"/>
-    <w:lsdException w:name="heading 7" w:uiPriority="9" w:qFormat="1"/>
-    <w:lsdException w:name="heading 8" w:uiPriority="9" w:qFormat="1"/>
-    <w:lsdException w:name="heading 9" w:uiPriority="9" w:qFormat="1"/>
-    <w:lsdException w:name="toc 1" w:uiPriority="39"/>
-    <w:lsdException w:name="toc 2" w:uiPriority="39"/>
-    <w:lsdException w:name="toc 3" w:uiPriority="39"/>
-    <w:lsdException w:name="toc 4" w:uiPriority="39"/>
-    <w:lsdException w:name="toc 5" w:uiPriority="39"/>
-    <w:lsdException w:name="toc 6" w:uiPriority="39"/>
-    <w:lsdException w:name="toc 7" w:uiPriority="39"/>
-    <w:lsdException w:name="toc 8" w:uiPriority="39"/>
-    <w:lsdException w:name="toc 9" w:uiPriority="39"/>
-    <w:lsdException w:name="caption" w:uiPriority="35" w:qFormat="1"/>
-    <w:lsdException w:name="Title" w:semiHidden="0" w:uiPriority="10" w:unhideWhenUsed="0" w:qFormat="1"/>
-    <w:lsdException w:name="Default Paragraph Font" w:uiPriority="1"/>
-    <w:lsdException w:name="Subtitle" w:semiHidden="0" w:uiPriority="11" w:unhideWhenUsed="0" w:qFormat="1"/>
-    <w:lsdException w:name="Strong" w:semiHidden="0" w:uiPriority="22" w:unhideWhenUsed="0" w:qFormat="1"/>
-    <w:lsdException w:name="Emphasis" w:semiHidden="0" w:uiPriority="20" w:unhideWhenUsed="0" w:qFormat="1"/>
-    <w:lsdException w:name="Table Grid" w:semiHidden="0" w:uiPriority="59" w:unhideWhenUsed="0"/>
-    <w:lsdException w:name="Placeholder Text" w:unhideWhenUsed="0"/>
-    <w:lsdException w:name="No Spacing" w:semiHidden="0" w:uiPriority="1" w:unhideWhenUsed="0" w:qFormat="1"/>
-    <w:lsdException w:name="Light Shading" w:semiHidden="0" w:uiPriority="60" w:unhideWhenUsed="0"/>
-    <w:lsdException w:name="Light List" w:semiHidden="0" w:uiPriority="61" w:unhideWhenUsed="0"/>
-    <w:lsdException w:name="Light Grid" w:semiHidden="0" w:uiPriority="62" w:unhideWhenUsed="0"/>
-    <w:lsdException w:name="Medium Shading 1" w:semiHidden="0" w:uiPriority="63" w:unhideWhenUsed="0"/>
-    <w:lsdException w:name="Medium Shading 2" w:semiHidden="0" w:uiPriority="64" w:unhideWhenUsed="0"/>
-    <w:lsdException w:name="Medium List 1" w:semiHidden="0" w:uiPriority="65" w:unhideWhenUsed="0"/>
-    <w:lsdException w:name="Medium List 2" w:semiHidden="0" w:uiPriority="66" w:unhideWhenUsed="0"/>
-    <w:lsdException w:name="Medium Grid 1" w:semiHidden="0" w:uiPriority="67" w:unhideWhenUsed="0"/>
-    <w:lsdException w:name="Medium Grid 2" w:semiHidden="0" w:uiPriority="68" w:unhideWhenUsed="0"/>
-    <w:lsdException w:name="Medium Grid 3" w:semiHidden="0" w:uiPriority="69" w:unhideWhenUsed="0"/>
-    <w:lsdException w:name="Dark List" w:semiHidden="0" w:uiPriority="70" w:unhideWhenUsed="0"/>
-    <w:lsdException w:name="Colorful Shading" w:semiHidden="0" w:uiPriority="71" w:unhideWhenUsed="0"/>
-    <w:lsdException w:name="Colorful List" w:semiHidden="0" w:uiPriority="72" w:unhideWhenUsed="0"/>
-    <w:lsdException w:name="Colorful Grid" w:semiHidden="0" w:uiPriority="73" w:unhideWhenUsed="0"/>
-    <w:lsdException w:name="Light Shading Accent 1" w:semiHidden="0" w:uiPriority="60" w:unhideWhenUsed="0"/>
-    <w:lsdException w:name="Light List Accent 1" w:semiHidden="0" w:uiPriority="61" w:unhideWhenUsed="0"/>
-    <w:lsdException w:name="Light Grid Accent 1" w:semiHidden="0" w:uiPriority="62" w:unhideWhenUsed="0"/>
-    <w:lsdException w:name="Medium Shading 1 Accent 1" w:semiHidden="0" w:uiPriority="63" w:unhideWhenUsed="0"/>
-    <w:lsdException w:name="Medium Shading 2 Accent 1" w:semiHidden="0" w:uiPriority="64" w:unhideWhenUsed="0"/>
-    <w:lsdException w:name="Medium List 1 Accent 1" w:semiHidden="0" w:uiPriority="65" w:unhideWhenUsed="0"/>
-    <w:lsdException w:name="Revision" w:unhideWhenUsed="0"/>
-    <w:lsdException w:name="List Paragraph" w:semiHidden="0" w:uiPriority="34" w:unhideWhenUsed="0" w:qFormat="1"/>
-    <w:lsdException w:name="Quote" w:semiHidden="0" w:uiPriority="29" w:unhideWhenUsed="0" w:qFormat="1"/>
-    <w:lsdException w:name="Intense Quote" w:semiHidden="0" w:uiPriority="30" w:unhideWhenUsed="0" w:qFormat="1"/>
-    <w:lsdException w:name="Medium List 2 Accent 1" w:semiHidden="0" w:uiPriority="66" w:unhideWhenUsed="0"/>
-    <w:lsdException w:name="Medium Grid 1 Accent 1" w:semiHidden="0" w:uiPriority="67" w:unhideWhenUsed="0"/>
-    <w:lsdException w:name="Medium Grid 2 Accent 1" w:semiHidden="0" w:uiPriority="68" w:unhideWhenUsed="0"/>
-    <w:lsdException w:name="Medium Grid 3 Accent 1" w:semiHidden="0" w:uiPriority="69" w:unhideWhenUsed="0"/>
-    <w:lsdException w:name="Dark List Accent 1" w:semiHidden="0" w:uiPriority="70" w:unhideWhenUsed="0"/>
-    <w:lsdException w:name="Colorful Shading Accent 1" w:semiHidden="0" w:uiPriority="71" w:unhideWhenUsed="0"/>
-    <w:lsdException w:name="Colorful List Accent 1" w:semiHidden="0" w:uiPriority="72" w:unhideWhenUsed="0"/>
-    <w:lsdException w:name="Colorful Grid Accent 1" w:semiHidden="0" w:uiPriority="73" w:unhideWhenUsed="0"/>
-    <w:lsdException w:name="Light Shading Accent 2" w:semiHidden="0" w:uiPriority="60" w:unhideWhenUsed="0"/>
-    <w:lsdException w:name="Light List Accent 2" w:semiHidden="0" w:uiPriority="61" w:unhideWhenUsed="0"/>
-    <w:lsdException w:name="Light Grid Accent 2" w:semiHidden="0" w:uiPriority="62" w:unhideWhenUsed="0"/>
-    <w:lsdException w:name="Medium Shading 1 Accent 2" w:semiHidden="0" w:uiPriority="63" w:unhideWhenUsed="0"/>
-    <w:lsdException w:name="Medium Shading 2 Accent 2" w:semiHidden="0" w:uiPriority="64" w:unhideWhenUsed="0"/>
-    <w:lsdException w:name="Medium List 1 Accent 2" w:semiHidden="0" w:uiPriority="65" w:unhideWhenUsed="0"/>
-    <w:lsdException w:name="Medium List 2 Accent 2" w:semiHidden="0" w:uiPriority="66" w:unhideWhenUsed="0"/>
-    <w:lsdException w:name="Medium Grid 1 Accent 2" w:semiHidden="0" w:uiPriority="67" w:unhideWhenUsed="0"/>
-    <w:lsdException w:name="Medium Grid 2 Accent 2" w:semiHidden="0" w:uiPriority="68" w:unhideWhenUsed="0"/>
-    <w:lsdException w:name="Medium Grid 3 Accent 2" w:semiHidden="0" w:uiPriority="69" w:unhideWhenUsed="0"/>
-    <w:lsdException w:name="Dark List Accent 2" w:semiHidden="0" w:uiPriority="70" w:unhideWhenUsed="0"/>
-    <w:lsdException w:name="Colorful Shading Accent 2" w:semiHidden="0" w:uiPriority="71" w:unhideWhenUsed="0"/>
-    <w:lsdException w:name="Colorful List Accent 2" w:semiHidden="0" w:uiPriority="72" w:unhideWhenUsed="0"/>
-    <w:lsdException w:name="Colorful Grid Accent 2" w:semiHidden="0" w:uiPriority="73" w:unhideWhenUsed="0"/>
-    <w:lsdException w:name="Light Shading Accent 3" w:semiHidden="0" w:uiPriority="60" w:unhideWhenUsed="0"/>
-    <w:lsdException w:name="Light List Accent 3" w:semiHidden="0" w:uiPriority="61" w:unhideWhenUsed="0"/>
-    <w:lsdException w:name="Light Grid Accent 3" w:semiHidden="0" w:uiPriority="62" w:unhideWhenUsed="0"/>
-    <w:lsdException w:name="Medium Shading 1 Accent 3" w:semiHidden="0" w:uiPriority="63" w:unhideWhenUsed="0"/>
-    <w:lsdException w:name="Medium Shading 2 Accent 3" w:semiHidden="0" w:uiPriority="64" w:unhideWhenUsed="0"/>
-    <w:lsdException w:name="Medium List 1 Accent 3" w:semiHidden="0" w:uiPriority="65" w:unhideWhenUsed="0"/>
-    <w:lsdException w:name="Medium List 2 Accent 3" w:semiHidden="0" w:uiPriority="66" w:unhideWhenUsed="0"/>
-    <w:lsdException w:name="Medium Grid 1 Accent 3" w:semiHidden="0" w:uiPriority="67" w:unhideWhenUsed="0"/>
-    <w:lsdException w:name="Medium Grid 2 Accent 3" w:semiHidden="0" w:uiPriority="68" w:unhideWhenUsed="0"/>
-    <w:lsdException w:name="Medium Grid 3 Accent 3" w:semiHidden="0" w:uiPriority="69" w:unhideWhenUsed="0"/>
-    <w:lsdException w:name="Dark List Accent 3" w:semiHidden="0" w:uiPriority="70" w:unhideWhenUsed="0"/>
-    <w:lsdException w:name="Colorful Shading Accent 3" w:semiHidden="0" w:uiPriority="71" w:unhideWhenUsed="0"/>
-    <w:lsdException w:name="Colorful List Accent 3" w:semiHidden="0" w:uiPriority="72" w:unhideWhenUsed="0"/>
-    <w:lsdException w:name="Colorful Grid Accent 3" w:semiHidden="0" w:uiPriority="73" w:unhideWhenUsed="0"/>
-    <w:lsdException w:name="Light Shading Accent 4" w:semiHidden="0" w:uiPriority="60" w:unhideWhenUsed="0"/>
-    <w:lsdException w:name="Light List Accent 4" w:semiHidden="0" w:uiPriority="61" w:unhideWhenUsed="0"/>
-    <w:lsdException w:name="Light Grid Accent 4" w:semiHidden="0" w:uiPriority="62" w:unhideWhenUsed="0"/>
-    <w:lsdException w:name="Medium Shading 1 Accent 4" w:semiHidden="0" w:uiPriority="63" w:unhideWhenUsed="0"/>
-    <w:lsdException w:name="Medium Shading 2 Accent 4" w:semiHidden="0" w:uiPriority="64" w:unhideWhenUsed="0"/>
-    <w:lsdException w:name="Medium List 1 Accent 4" w:semiHidden="0" w:uiPriority="65" w:unhideWhenUsed="0"/>
-    <w:lsdException w:name="Medium List 2 Accent 4" w:semiHidden="0" w:uiPriority="66" w:unhideWhenUsed="0"/>
-    <w:lsdException w:name="Medium Grid 1 Accent 4" w:semiHidden="0" w:uiPriority="67" w:unhideWhenUsed="0"/>
-    <w:lsdException w:name="Medium Grid 2 Accent 4" w:semiHidden="0" w:uiPriority="68" w:unhideWhenUsed="0"/>
-    <w:lsdException w:name="Medium Grid 3 Accent 4" w:semiHidden="0" w:uiPriority="69" w:unhideWhenUsed="0"/>
-    <w:lsdException w:name="Dark List Accent 4" w:semiHidden="0" w:uiPriority="70" w:unhideWhenUsed="0"/>
-    <w:lsdException w:name="Colorful Shading Accent 4" w:semiHidden="0" w:uiPriority="71" w:unhideWhenUsed="0"/>
-    <w:lsdException w:name="Colorful List Accent 4" w:semiHidden="0" w:uiPriority="72" w:unhideWhenUsed="0"/>
-    <w:lsdException w:name="Colorful Grid Accent 4" w:semiHidden="0" w:uiPriority="73" w:unhideWhenUsed="0"/>
-    <w:lsdException w:name="Light Shading Accent 5" w:semiHidden="0" w:uiPriority="60" w:unhideWhenUsed="0"/>
-    <w:lsdException w:name="Light List Accent 5" w:semiHidden="0" w:uiPriority="61" w:unhideWhenUsed="0"/>
-    <w:lsdException w:name="Light Grid Accent 5" w:semiHidden="0" w:uiPriority="62" w:unhideWhenUsed="0"/>
-    <w:lsdException w:name="Medium Shading 1 Accent 5" w:semiHidden="0" w:uiPriority="63" w:unhideWhenUsed="0"/>
-    <w:lsdException w:name="Medium Shading 2 Accent 5" w:semiHidden="0" w:uiPriority="64" w:unhideWhenUsed="0"/>
-    <w:lsdException w:name="Medium List 1 Accent 5" w:semiHidden="0" w:uiPriority="65" w:unhideWhenUsed="0"/>
-    <w:lsdException w:name="Medium List 2 Accent 5" w:semiHidden="0" w:uiPriority="66" w:unhideWhenUsed="0"/>
-    <w:lsdException w:name="Medium Grid 1 Accent 5" w:semiHidden="0" w:uiPriority="67" w:unhideWhenUsed="0"/>
-    <w:lsdException w:name="Medium Grid 2 Accent 5" w:semiHidden="0" w:uiPriority="68" w:unhideWhenUsed="0"/>
-    <w:lsdException w:name="Medium Grid 3 Accent 5" w:semiHidden="0" w:uiPriority="69" w:unhideWhenUsed="0"/>
-    <w:lsdException w:name="Dark List Accent 5" w:semiHidden="0" w:uiPriority="70" w:unhideWhenUsed="0"/>
-    <w:lsdException w:name="Colorful Shading Accent 5" w:semiHidden="0" w:uiPriority="71" w:unhideWhenUsed="0"/>
-    <w:lsdException w:name="Colorful List Accent 5" w:semiHidden="0" w:uiPriority="72" w:unhideWhenUsed="0"/>
-    <w:lsdException w:name="Colorful Grid Accent 5" w:semiHidden="0" w:uiPriority="73" w:unhideWhenUsed="0"/>
-    <w:lsdException w:name="Light Shading Accent 6" w:semiHidden="0" w:uiPriority="60" w:unhideWhenUsed="0"/>
-    <w:lsdException w:name="Light List Accent 6" w:semiHidden="0" w:uiPriority="61" w:unhideWhenUsed="0"/>
-    <w:lsdException w:name="Light Grid Accent 6" w:semiHidden="0" w:uiPriority="62" w:unhideWhenUsed="0"/>
-    <w:lsdException w:name="Medium Shading 1 Accent 6" w:semiHidden="0" w:uiPriority="63" w:unhideWhenUsed="0"/>
-    <w:lsdException w:name="Medium Shading 2 Accent 6" w:semiHidden="0" w:uiPriority="64" w:unhideWhenUsed="0"/>
-    <w:lsdException w:name="Medium List 1 Accent 6" w:semiHidden="0" w:uiPriority="65" w:unhideWhenUsed="0"/>
-    <w:lsdException w:name="Medium List 2 Accent 6" w:semiHidden="0" w:uiPriority="66" w:unhideWhenUsed="0"/>
-    <w:lsdException w:name="Medium Grid 1 Accent 6" w:semiHidden="0" w:uiPriority="67" w:unhideWhenUsed="0"/>
-    <w:lsdException w:name="Medium Grid 2 Accent 6" w:semiHidden="0" w:uiPriority="68" w:unhideWhenUsed="0"/>
-    <w:lsdException w:name="Medium Grid 3 Accent 6" w:semiHidden="0" w:uiPriority="69" w:unhideWhenUsed="0"/>
-    <w:lsdException w:name="Dark List Accent 6" w:semiHidden="0" w:uiPriority="70" w:unhideWhenUsed="0"/>
-    <w:lsdException w:name="Colorful Shading Accent 6" w:semiHidden="0" w:uiPriority="71" w:unhideWhenUsed="0"/>
-    <w:lsdException w:name="Colorful List Accent 6" w:semiHidden="0" w:uiPriority="72" w:unhideWhenUsed="0"/>
-    <w:lsdException w:name="Colorful Grid Accent 6" w:semiHidden="0" w:uiPriority="73" w:unhideWhenUsed="0"/>
-    <w:lsdException w:name="Subtle Emphasis" w:semiHidden="0" w:uiPriority="19" w:unhideWhenUsed="0" w:qFormat="1"/>
-    <w:lsdException w:name="Intense Emphasis" w:semiHidden="0" w:uiPriority="21" w:unhideWhenUsed="0" w:qFormat="1"/>
-    <w:lsdException w:name="Subtle Reference" w:semiHidden="0" w:uiPriority="31" w:unhideWhenUsed="0" w:qFormat="1"/>
-    <w:lsdException w:name="Intense Reference" w:semiHidden="0" w:uiPriority="32" w:unhideWhenUsed="0" w:qFormat="1"/>
-    <w:lsdException w:name="Book Title" w:semiHidden="0" w:uiPriority="33" w:unhideWhenUsed="0" w:qFormat="1"/>
-    <w:lsdException w:name="Bibliography" w:uiPriority="37"/>
-    <w:lsdException w:name="TOC Heading" w:uiPriority="39" w:qFormat="1"/>
-  </w:latentStyles>
-  <w:style w:type="paragraph" w:default="1" w:styleId="Normal">
-    <w:name w:val="Normal"/>
-    <w:qFormat/>
-  </w:style>
-  <w:style w:type="character" w:default="1" w:styleId="DefaultParagraphFont">
-    <w:name w:val="Default Paragraph Font"/>
-    <w:uiPriority w:val="1"/>
-    <w:semiHidden/>
-    <w:unhideWhenUsed/>
-  </w:style>
-  <w:style w:type="table" w:default="1" w:styleId="TableNormal">
-    <w:name w:val="Normal Table"/>
-    <w:uiPriority w:val="99"/>
-    <w:semiHidden/>
-    <w:unhideWhenUsed/>
-    <w:tblPr>
-      <w:tblInd w:w="0" w:type="dxa"/>
-      <w:tblCellMar>
-        <w:top w:w="0" w:type="dxa"/>
-        <w:left w:w="108" w:type="dxa"/>
-        <w:bottom w:w="0" w:type="dxa"/>
-        <w:right w:w="108" w:type="dxa"/>
-      </w:tblCellMar>
-    </w:tblPr>
-  </w:style>
-  <w:style w:type="numbering" w:default="1" w:styleId="NoList">
-    <w:name w:val="No List"/>
-    <w:uiPriority w:val="99"/>
-    <w:semiHidden/>
-    <w:unhideWhenUsed/>
-  </w:style>
-  <w:style w:type="paragraph" w:customStyle="1" w:styleId="800D425881294A5B8812761F92958BC8">
-    <w:name w:val="800D425881294A5B8812761F92958BC8"/>
-    <w:rsid w:val="0020799F"/>
-  </w:style>
-  <w:style w:type="paragraph" w:customStyle="1" w:styleId="079073D500B14FB0BC4AC90D48A38D93">
-    <w:name w:val="079073D500B14FB0BC4AC90D48A38D93"/>
-    <w:rsid w:val="0020799F"/>
-  </w:style>
-  <w:style w:type="paragraph" w:customStyle="1" w:styleId="66441D1908A343B9A4D4C09DD6FCC9E3">
-    <w:name w:val="66441D1908A343B9A4D4C09DD6FCC9E3"/>
-    <w:rsid w:val="0020799F"/>
-  </w:style>
-</w:styles>
-</file>
-
-<file path=word/glossary/webSettings.xml><?xml version="1.0" encoding="utf-8"?>
-<w:webSettings xmlns:mc="http://schemas.openxmlformats.org/markup-compatibility/2006" xmlns:r="http://schemas.openxmlformats.org/officeDocument/2006/relationships" xmlns:w="http://schemas.openxmlformats.org/wordprocessingml/2006/main" xmlns:w14="http://schemas.microsoft.com/office/word/2010/wordml" mc:Ignorable="w14">
-  <w:optimizeForBrowser/>
-  <w:allowPNG/>
-</w:webSettings>
 </file>
 
 <file path=word/theme/theme1.xml><?xml version="1.0" encoding="utf-8"?>
@@ -13963,7 +14089,7 @@
 </file>
 
 <file path=customXml/itemProps1.xml><?xml version="1.0" encoding="utf-8"?>
-<ds:datastoreItem xmlns:ds="http://schemas.openxmlformats.org/officeDocument/2006/customXml" ds:itemID="{16E77B84-EC03-4BDA-BAC5-14FB8BED4E83}">
+<ds:datastoreItem xmlns:ds="http://schemas.openxmlformats.org/officeDocument/2006/customXml" ds:itemID="{91E05168-9FFF-4599-B186-4DCE398360DD}">
   <ds:schemaRefs>
     <ds:schemaRef ds:uri="http://schemas.openxmlformats.org/officeDocument/2006/bibliography"/>
   </ds:schemaRefs>

</xml_diff>